<commit_message>
Se agregan los ultimos archivos y fin del proyecto
</commit_message>
<xml_diff>
--- a/Proyecto redes.docx
+++ b/Proyecto redes.docx
@@ -1,6 +1,6 @@
 
 <file path=word/document.xml><?xml version="1.0" encoding="utf-8"?>
-<w:document xmlns:wpc="http://schemas.microsoft.com/office/word/2010/wordprocessingCanvas" xmlns:cx="http://schemas.microsoft.com/office/drawing/2014/chartex" xmlns:cx1="http://schemas.microsoft.com/office/drawing/2015/9/8/chartex" xmlns:cx2="http://schemas.microsoft.com/office/drawing/2015/10/21/chartex" xmlns:cx3="http://schemas.microsoft.com/office/drawing/2016/5/9/chartex" xmlns:cx4="http://schemas.microsoft.com/office/drawing/2016/5/10/chartex" xmlns:cx5="http://schemas.microsoft.com/office/drawing/2016/5/11/chartex" xmlns:cx6="http://schemas.microsoft.com/office/drawing/2016/5/12/chartex" xmlns:cx7="http://schemas.microsoft.com/office/drawing/2016/5/13/chartex" xmlns:cx8="http://schemas.microsoft.com/office/drawing/2016/5/14/chartex" xmlns:mc="http://schemas.openxmlformats.org/markup-compatibility/2006" xmlns:aink="http://schemas.microsoft.com/office/drawing/2016/ink" xmlns:am3d="http://schemas.microsoft.com/office/drawing/2017/model3d" xmlns:o="urn:schemas-microsoft-com:office:office" xmlns:oel="http://schemas.microsoft.com/office/2019/extlst" xmlns:r="http://schemas.openxmlformats.org/officeDocument/2006/relationships" xmlns:m="http://schemas.openxmlformats.org/officeDocument/2006/math" xmlns:v="urn:schemas-microsoft-com:vml" xmlns:wp14="http://schemas.microsoft.com/office/word/2010/wordprocessingDrawing" xmlns:wp="http://schemas.openxmlformats.org/drawingml/2006/wordprocessingDrawing" xmlns:w10="urn:schemas-microsoft-com:office:word" xmlns:w="http://schemas.openxmlformats.org/wordprocessingml/2006/main" xmlns:w14="http://schemas.microsoft.com/office/word/2010/wordml" xmlns:w15="http://schemas.microsoft.com/office/word/2012/wordml" xmlns:w16cex="http://schemas.microsoft.com/office/word/2018/wordml/cex" xmlns:w16cid="http://schemas.microsoft.com/office/word/2016/wordml/cid" xmlns:w16="http://schemas.microsoft.com/office/word/2018/wordml" xmlns:w16du="http://schemas.microsoft.com/office/word/2023/wordml/word16du" xmlns:w16sdtdh="http://schemas.microsoft.com/office/word/2020/wordml/sdtdatahash" xmlns:w16se="http://schemas.microsoft.com/office/word/2015/wordml/symex" xmlns:wpg="http://schemas.microsoft.com/office/word/2010/wordprocessingGroup" xmlns:wpi="http://schemas.microsoft.com/office/word/2010/wordprocessingInk" xmlns:wne="http://schemas.microsoft.com/office/word/2006/wordml" xmlns:wps="http://schemas.microsoft.com/office/word/2010/wordprocessingShape" mc:Ignorable="w14 w15 w16se w16cid w16 w16cex w16sdtdh w16du wp14">
+<w:document xmlns:wpc="http://schemas.microsoft.com/office/word/2010/wordprocessingCanvas" xmlns:cx="http://schemas.microsoft.com/office/drawing/2014/chartex" xmlns:cx1="http://schemas.microsoft.com/office/drawing/2015/9/8/chartex" xmlns:cx2="http://schemas.microsoft.com/office/drawing/2015/10/21/chartex" xmlns:cx3="http://schemas.microsoft.com/office/drawing/2016/5/9/chartex" xmlns:cx4="http://schemas.microsoft.com/office/drawing/2016/5/10/chartex" xmlns:cx5="http://schemas.microsoft.com/office/drawing/2016/5/11/chartex" xmlns:cx6="http://schemas.microsoft.com/office/drawing/2016/5/12/chartex" xmlns:cx7="http://schemas.microsoft.com/office/drawing/2016/5/13/chartex" xmlns:cx8="http://schemas.microsoft.com/office/drawing/2016/5/14/chartex" xmlns:mc="http://schemas.openxmlformats.org/markup-compatibility/2006" xmlns:aink="http://schemas.microsoft.com/office/drawing/2016/ink" xmlns:am3d="http://schemas.microsoft.com/office/drawing/2017/model3d" xmlns:o="urn:schemas-microsoft-com:office:office" xmlns:oel="http://schemas.microsoft.com/office/2019/extlst" xmlns:r="http://schemas.openxmlformats.org/officeDocument/2006/relationships" xmlns:m="http://schemas.openxmlformats.org/officeDocument/2006/math" xmlns:v="urn:schemas-microsoft-com:vml" xmlns:wp14="http://schemas.microsoft.com/office/word/2010/wordprocessingDrawing" xmlns:wp="http://schemas.openxmlformats.org/drawingml/2006/wordprocessingDrawing" xmlns:w10="urn:schemas-microsoft-com:office:word" xmlns:w="http://schemas.openxmlformats.org/wordprocessingml/2006/main" xmlns:w14="http://schemas.microsoft.com/office/word/2010/wordml" xmlns:w15="http://schemas.microsoft.com/office/word/2012/wordml" xmlns:w16cex="http://schemas.microsoft.com/office/word/2018/wordml/cex" xmlns:w16cid="http://schemas.microsoft.com/office/word/2016/wordml/cid" xmlns:w16="http://schemas.microsoft.com/office/word/2018/wordml" xmlns:w16du="http://schemas.microsoft.com/office/word/2023/wordml/word16du" xmlns:w16sdtdh="http://schemas.microsoft.com/office/word/2020/wordml/sdtdatahash" xmlns:w16sdtfl="http://schemas.microsoft.com/office/word/2024/wordml/sdtformatlock" xmlns:w16se="http://schemas.microsoft.com/office/word/2015/wordml/symex" xmlns:wpg="http://schemas.microsoft.com/office/word/2010/wordprocessingGroup" xmlns:wpi="http://schemas.microsoft.com/office/word/2010/wordprocessingInk" xmlns:wne="http://schemas.microsoft.com/office/word/2006/wordml" xmlns:wps="http://schemas.microsoft.com/office/word/2010/wordprocessingShape" mc:Ignorable="w14 w15 w16se w16cid w16 w16cex w16sdtdh w16sdtfl w16du wp14">
   <w:body>
     <w:p>
       <w:pPr>
@@ -284,7 +284,28 @@
           <w:szCs w:val="24"/>
           <w:lang w:val="es-ES"/>
         </w:rPr>
-        <w:t>Profesor: Puebla Lomas Jaime Hugo</w:t>
+        <w:t>Profesor:</w:t>
+      </w:r>
+    </w:p>
+    <w:p>
+      <w:pPr>
+        <w:spacing w:line="360" w:lineRule="auto"/>
+        <w:jc w:val="center"/>
+        <w:rPr>
+          <w:rFonts w:ascii="Microsoft JhengHei" w:eastAsia="Microsoft JhengHei" w:hAnsi="Microsoft JhengHei"/>
+          <w:sz w:val="24"/>
+          <w:szCs w:val="24"/>
+          <w:lang w:val="es-ES"/>
+        </w:rPr>
+      </w:pPr>
+      <w:r>
+        <w:rPr>
+          <w:rFonts w:ascii="Microsoft JhengHei" w:eastAsia="Microsoft JhengHei" w:hAnsi="Microsoft JhengHei"/>
+          <w:sz w:val="24"/>
+          <w:szCs w:val="24"/>
+          <w:lang w:val="es-ES"/>
+        </w:rPr>
+        <w:t>Puebla Lomas Jaime Hugo</w:t>
       </w:r>
     </w:p>
     <w:p>
@@ -488,7 +509,7 @@
             </w:rPr>
             <w:fldChar w:fldCharType="separate"/>
           </w:r>
-          <w:hyperlink w:anchor="_Toc187163002" w:history="1">
+          <w:hyperlink w:anchor="_Toc187257191" w:history="1">
             <w:r>
               <w:rPr>
                 <w:rStyle w:val="Hipervnculo"/>
@@ -516,7 +537,7 @@
                 <w:noProof/>
                 <w:webHidden/>
               </w:rPr>
-              <w:instrText xml:space="preserve"> PAGEREF _Toc187163002 \h </w:instrText>
+              <w:instrText xml:space="preserve"> PAGEREF _Toc187257191 \h </w:instrText>
             </w:r>
             <w:r>
               <w:rPr>
@@ -562,7 +583,7 @@
               <w14:ligatures w14:val="standardContextual"/>
             </w:rPr>
           </w:pPr>
-          <w:hyperlink w:anchor="_Toc187163003" w:history="1">
+          <w:hyperlink w:anchor="_Toc187257192" w:history="1">
             <w:r>
               <w:rPr>
                 <w:rStyle w:val="Hipervnculo"/>
@@ -590,7 +611,7 @@
                 <w:noProof/>
                 <w:webHidden/>
               </w:rPr>
-              <w:instrText xml:space="preserve"> PAGEREF _Toc187163003 \h </w:instrText>
+              <w:instrText xml:space="preserve"> PAGEREF _Toc187257192 \h </w:instrText>
             </w:r>
             <w:r>
               <w:rPr>
@@ -636,7 +657,7 @@
               <w14:ligatures w14:val="standardContextual"/>
             </w:rPr>
           </w:pPr>
-          <w:hyperlink w:anchor="_Toc187163004" w:history="1">
+          <w:hyperlink w:anchor="_Toc187257193" w:history="1">
             <w:r>
               <w:rPr>
                 <w:rStyle w:val="Hipervnculo"/>
@@ -664,7 +685,7 @@
                 <w:noProof/>
                 <w:webHidden/>
               </w:rPr>
-              <w:instrText xml:space="preserve"> PAGEREF _Toc187163004 \h </w:instrText>
+              <w:instrText xml:space="preserve"> PAGEREF _Toc187257193 \h </w:instrText>
             </w:r>
             <w:r>
               <w:rPr>
@@ -684,7 +705,7 @@
                 <w:noProof/>
                 <w:webHidden/>
               </w:rPr>
-              <w:t>4</w:t>
+              <w:t>5</w:t>
             </w:r>
             <w:r>
               <w:rPr>
@@ -710,7 +731,7 @@
               <w14:ligatures w14:val="standardContextual"/>
             </w:rPr>
           </w:pPr>
-          <w:hyperlink w:anchor="_Toc187163005" w:history="1">
+          <w:hyperlink w:anchor="_Toc187257194" w:history="1">
             <w:r>
               <w:rPr>
                 <w:rStyle w:val="Hipervnculo"/>
@@ -738,7 +759,7 @@
                 <w:noProof/>
                 <w:webHidden/>
               </w:rPr>
-              <w:instrText xml:space="preserve"> PAGEREF _Toc187163005 \h </w:instrText>
+              <w:instrText xml:space="preserve"> PAGEREF _Toc187257194 \h </w:instrText>
             </w:r>
             <w:r>
               <w:rPr>
@@ -784,7 +805,7 @@
               <w14:ligatures w14:val="standardContextual"/>
             </w:rPr>
           </w:pPr>
-          <w:hyperlink w:anchor="_Toc187163006" w:history="1">
+          <w:hyperlink w:anchor="_Toc187257195" w:history="1">
             <w:r>
               <w:rPr>
                 <w:rStyle w:val="Hipervnculo"/>
@@ -812,7 +833,7 @@
                 <w:noProof/>
                 <w:webHidden/>
               </w:rPr>
-              <w:instrText xml:space="preserve"> PAGEREF _Toc187163006 \h </w:instrText>
+              <w:instrText xml:space="preserve"> PAGEREF _Toc187257195 \h </w:instrText>
             </w:r>
             <w:r>
               <w:rPr>
@@ -858,14 +879,14 @@
               <w14:ligatures w14:val="standardContextual"/>
             </w:rPr>
           </w:pPr>
-          <w:hyperlink w:anchor="_Toc187163007" w:history="1">
+          <w:hyperlink w:anchor="_Toc187257196" w:history="1">
             <w:r>
               <w:rPr>
                 <w:rStyle w:val="Hipervnculo"/>
                 <w:rFonts w:ascii="Arial" w:eastAsia="Microsoft JhengHei" w:hAnsi="Arial" w:cs="Arial"/>
                 <w:noProof/>
               </w:rPr>
-              <w:t>SCAPY- A powerful interactive packet manipulation program</w:t>
+              <w:t>SCAPY- A powerfull interactive packet manipulation program</w:t>
             </w:r>
             <w:r>
               <w:rPr>
@@ -886,7 +907,7 @@
                 <w:noProof/>
                 <w:webHidden/>
               </w:rPr>
-              <w:instrText xml:space="preserve"> PAGEREF _Toc187163007 \h </w:instrText>
+              <w:instrText xml:space="preserve"> PAGEREF _Toc187257196 \h </w:instrText>
             </w:r>
             <w:r>
               <w:rPr>
@@ -906,7 +927,7 @@
                 <w:noProof/>
                 <w:webHidden/>
               </w:rPr>
-              <w:t>7</w:t>
+              <w:t>8</w:t>
             </w:r>
             <w:r>
               <w:rPr>
@@ -932,7 +953,7 @@
               <w14:ligatures w14:val="standardContextual"/>
             </w:rPr>
           </w:pPr>
-          <w:hyperlink w:anchor="_Toc187163008" w:history="1">
+          <w:hyperlink w:anchor="_Toc187257197" w:history="1">
             <w:r>
               <w:rPr>
                 <w:rStyle w:val="Hipervnculo"/>
@@ -960,7 +981,7 @@
                 <w:noProof/>
                 <w:webHidden/>
               </w:rPr>
-              <w:instrText xml:space="preserve"> PAGEREF _Toc187163008 \h </w:instrText>
+              <w:instrText xml:space="preserve"> PAGEREF _Toc187257197 \h </w:instrText>
             </w:r>
             <w:r>
               <w:rPr>
@@ -1006,7 +1027,7 @@
               <w14:ligatures w14:val="standardContextual"/>
             </w:rPr>
           </w:pPr>
-          <w:hyperlink w:anchor="_Toc187163009" w:history="1">
+          <w:hyperlink w:anchor="_Toc187257198" w:history="1">
             <w:r>
               <w:rPr>
                 <w:rStyle w:val="Hipervnculo"/>
@@ -1034,7 +1055,7 @@
                 <w:noProof/>
                 <w:webHidden/>
               </w:rPr>
-              <w:instrText xml:space="preserve"> PAGEREF _Toc187163009 \h </w:instrText>
+              <w:instrText xml:space="preserve"> PAGEREF _Toc187257198 \h </w:instrText>
             </w:r>
             <w:r>
               <w:rPr>
@@ -1080,7 +1101,7 @@
               <w14:ligatures w14:val="standardContextual"/>
             </w:rPr>
           </w:pPr>
-          <w:hyperlink w:anchor="_Toc187163010" w:history="1">
+          <w:hyperlink w:anchor="_Toc187257199" w:history="1">
             <w:r>
               <w:rPr>
                 <w:rStyle w:val="Hipervnculo"/>
@@ -1108,7 +1129,7 @@
                 <w:noProof/>
                 <w:webHidden/>
               </w:rPr>
-              <w:instrText xml:space="preserve"> PAGEREF _Toc187163010 \h </w:instrText>
+              <w:instrText xml:space="preserve"> PAGEREF _Toc187257199 \h </w:instrText>
             </w:r>
             <w:r>
               <w:rPr>
@@ -1154,7 +1175,7 @@
               <w14:ligatures w14:val="standardContextual"/>
             </w:rPr>
           </w:pPr>
-          <w:hyperlink w:anchor="_Toc187163011" w:history="1">
+          <w:hyperlink w:anchor="_Toc187257200" w:history="1">
             <w:r>
               <w:rPr>
                 <w:rStyle w:val="Hipervnculo"/>
@@ -1182,7 +1203,7 @@
                 <w:noProof/>
                 <w:webHidden/>
               </w:rPr>
-              <w:instrText xml:space="preserve"> PAGEREF _Toc187163011 \h </w:instrText>
+              <w:instrText xml:space="preserve"> PAGEREF _Toc187257200 \h </w:instrText>
             </w:r>
             <w:r>
               <w:rPr>
@@ -1228,7 +1249,7 @@
               <w14:ligatures w14:val="standardContextual"/>
             </w:rPr>
           </w:pPr>
-          <w:hyperlink w:anchor="_Toc187163012" w:history="1">
+          <w:hyperlink w:anchor="_Toc187257201" w:history="1">
             <w:r>
               <w:rPr>
                 <w:rStyle w:val="Hipervnculo"/>
@@ -1256,7 +1277,7 @@
                 <w:noProof/>
                 <w:webHidden/>
               </w:rPr>
-              <w:instrText xml:space="preserve"> PAGEREF _Toc187163012 \h </w:instrText>
+              <w:instrText xml:space="preserve"> PAGEREF _Toc187257201 \h </w:instrText>
             </w:r>
             <w:r>
               <w:rPr>
@@ -1302,7 +1323,7 @@
               <w14:ligatures w14:val="standardContextual"/>
             </w:rPr>
           </w:pPr>
-          <w:hyperlink w:anchor="_Toc187163013" w:history="1">
+          <w:hyperlink w:anchor="_Toc187257202" w:history="1">
             <w:r>
               <w:rPr>
                 <w:rStyle w:val="Hipervnculo"/>
@@ -1330,7 +1351,7 @@
                 <w:noProof/>
                 <w:webHidden/>
               </w:rPr>
-              <w:instrText xml:space="preserve"> PAGEREF _Toc187163013 \h </w:instrText>
+              <w:instrText xml:space="preserve"> PAGEREF _Toc187257202 \h </w:instrText>
             </w:r>
             <w:r>
               <w:rPr>
@@ -1376,7 +1397,7 @@
               <w14:ligatures w14:val="standardContextual"/>
             </w:rPr>
           </w:pPr>
-          <w:hyperlink w:anchor="_Toc187163014" w:history="1">
+          <w:hyperlink w:anchor="_Toc187257203" w:history="1">
             <w:r>
               <w:rPr>
                 <w:rStyle w:val="Hipervnculo"/>
@@ -1404,7 +1425,7 @@
                 <w:noProof/>
                 <w:webHidden/>
               </w:rPr>
-              <w:instrText xml:space="preserve"> PAGEREF _Toc187163014 \h </w:instrText>
+              <w:instrText xml:space="preserve"> PAGEREF _Toc187257203 \h </w:instrText>
             </w:r>
             <w:r>
               <w:rPr>
@@ -1450,7 +1471,7 @@
               <w14:ligatures w14:val="standardContextual"/>
             </w:rPr>
           </w:pPr>
-          <w:hyperlink w:anchor="_Toc187163015" w:history="1">
+          <w:hyperlink w:anchor="_Toc187257204" w:history="1">
             <w:r>
               <w:rPr>
                 <w:rStyle w:val="Hipervnculo"/>
@@ -1478,7 +1499,7 @@
                 <w:noProof/>
                 <w:webHidden/>
               </w:rPr>
-              <w:instrText xml:space="preserve"> PAGEREF _Toc187163015 \h </w:instrText>
+              <w:instrText xml:space="preserve"> PAGEREF _Toc187257204 \h </w:instrText>
             </w:r>
             <w:r>
               <w:rPr>
@@ -1524,7 +1545,7 @@
               <w14:ligatures w14:val="standardContextual"/>
             </w:rPr>
           </w:pPr>
-          <w:hyperlink w:anchor="_Toc187163016" w:history="1">
+          <w:hyperlink w:anchor="_Toc187257205" w:history="1">
             <w:r>
               <w:rPr>
                 <w:rStyle w:val="Hipervnculo"/>
@@ -1552,7 +1573,7 @@
                 <w:noProof/>
                 <w:webHidden/>
               </w:rPr>
-              <w:instrText xml:space="preserve"> PAGEREF _Toc187163016 \h </w:instrText>
+              <w:instrText xml:space="preserve"> PAGEREF _Toc187257205 \h </w:instrText>
             </w:r>
             <w:r>
               <w:rPr>
@@ -1572,7 +1593,7 @@
                 <w:noProof/>
                 <w:webHidden/>
               </w:rPr>
-              <w:t>13</w:t>
+              <w:t>14</w:t>
             </w:r>
             <w:r>
               <w:rPr>
@@ -1598,7 +1619,7 @@
               <w14:ligatures w14:val="standardContextual"/>
             </w:rPr>
           </w:pPr>
-          <w:hyperlink w:anchor="_Toc187163017" w:history="1">
+          <w:hyperlink w:anchor="_Toc187257206" w:history="1">
             <w:r>
               <w:rPr>
                 <w:rStyle w:val="Hipervnculo"/>
@@ -1626,7 +1647,7 @@
                 <w:noProof/>
                 <w:webHidden/>
               </w:rPr>
-              <w:instrText xml:space="preserve"> PAGEREF _Toc187163017 \h </w:instrText>
+              <w:instrText xml:space="preserve"> PAGEREF _Toc187257206 \h </w:instrText>
             </w:r>
             <w:r>
               <w:rPr>
@@ -1646,7 +1667,7 @@
                 <w:noProof/>
                 <w:webHidden/>
               </w:rPr>
-              <w:t>13</w:t>
+              <w:t>14</w:t>
             </w:r>
             <w:r>
               <w:rPr>
@@ -1672,7 +1693,7 @@
               <w14:ligatures w14:val="standardContextual"/>
             </w:rPr>
           </w:pPr>
-          <w:hyperlink w:anchor="_Toc187163018" w:history="1">
+          <w:hyperlink w:anchor="_Toc187257207" w:history="1">
             <w:r>
               <w:rPr>
                 <w:rStyle w:val="Hipervnculo"/>
@@ -1700,7 +1721,7 @@
                 <w:noProof/>
                 <w:webHidden/>
               </w:rPr>
-              <w:instrText xml:space="preserve"> PAGEREF _Toc187163018 \h </w:instrText>
+              <w:instrText xml:space="preserve"> PAGEREF _Toc187257207 \h </w:instrText>
             </w:r>
             <w:r>
               <w:rPr>
@@ -1746,7 +1767,7 @@
               <w14:ligatures w14:val="standardContextual"/>
             </w:rPr>
           </w:pPr>
-          <w:hyperlink w:anchor="_Toc187163019" w:history="1">
+          <w:hyperlink w:anchor="_Toc187257208" w:history="1">
             <w:r>
               <w:rPr>
                 <w:rStyle w:val="Hipervnculo"/>
@@ -1774,7 +1795,7 @@
                 <w:noProof/>
                 <w:webHidden/>
               </w:rPr>
-              <w:instrText xml:space="preserve"> PAGEREF _Toc187163019 \h </w:instrText>
+              <w:instrText xml:space="preserve"> PAGEREF _Toc187257208 \h </w:instrText>
             </w:r>
             <w:r>
               <w:rPr>
@@ -1820,7 +1841,7 @@
               <w14:ligatures w14:val="standardContextual"/>
             </w:rPr>
           </w:pPr>
-          <w:hyperlink w:anchor="_Toc187163020" w:history="1">
+          <w:hyperlink w:anchor="_Toc187257209" w:history="1">
             <w:r>
               <w:rPr>
                 <w:rStyle w:val="Hipervnculo"/>
@@ -1848,7 +1869,7 @@
                 <w:noProof/>
                 <w:webHidden/>
               </w:rPr>
-              <w:instrText xml:space="preserve"> PAGEREF _Toc187163020 \h </w:instrText>
+              <w:instrText xml:space="preserve"> PAGEREF _Toc187257209 \h </w:instrText>
             </w:r>
             <w:r>
               <w:rPr>
@@ -1894,7 +1915,7 @@
               <w14:ligatures w14:val="standardContextual"/>
             </w:rPr>
           </w:pPr>
-          <w:hyperlink w:anchor="_Toc187163021" w:history="1">
+          <w:hyperlink w:anchor="_Toc187257210" w:history="1">
             <w:r>
               <w:rPr>
                 <w:rStyle w:val="Hipervnculo"/>
@@ -1922,7 +1943,7 @@
                 <w:noProof/>
                 <w:webHidden/>
               </w:rPr>
-              <w:instrText xml:space="preserve"> PAGEREF _Toc187163021 \h </w:instrText>
+              <w:instrText xml:space="preserve"> PAGEREF _Toc187257210 \h </w:instrText>
             </w:r>
             <w:r>
               <w:rPr>
@@ -1968,7 +1989,7 @@
               <w14:ligatures w14:val="standardContextual"/>
             </w:rPr>
           </w:pPr>
-          <w:hyperlink w:anchor="_Toc187163022" w:history="1">
+          <w:hyperlink w:anchor="_Toc187257211" w:history="1">
             <w:r>
               <w:rPr>
                 <w:rStyle w:val="Hipervnculo"/>
@@ -1996,7 +2017,7 @@
                 <w:noProof/>
                 <w:webHidden/>
               </w:rPr>
-              <w:instrText xml:space="preserve"> PAGEREF _Toc187163022 \h </w:instrText>
+              <w:instrText xml:space="preserve"> PAGEREF _Toc187257211 \h </w:instrText>
             </w:r>
             <w:r>
               <w:rPr>
@@ -2016,7 +2037,7 @@
                 <w:noProof/>
                 <w:webHidden/>
               </w:rPr>
-              <w:t>16</w:t>
+              <w:t>17</w:t>
             </w:r>
             <w:r>
               <w:rPr>
@@ -2042,7 +2063,7 @@
               <w14:ligatures w14:val="standardContextual"/>
             </w:rPr>
           </w:pPr>
-          <w:hyperlink w:anchor="_Toc187163023" w:history="1">
+          <w:hyperlink w:anchor="_Toc187257212" w:history="1">
             <w:r>
               <w:rPr>
                 <w:rStyle w:val="Hipervnculo"/>
@@ -2070,7 +2091,7 @@
                 <w:noProof/>
                 <w:webHidden/>
               </w:rPr>
-              <w:instrText xml:space="preserve"> PAGEREF _Toc187163023 \h </w:instrText>
+              <w:instrText xml:space="preserve"> PAGEREF _Toc187257212 \h </w:instrText>
             </w:r>
             <w:r>
               <w:rPr>
@@ -2116,7 +2137,7 @@
               <w14:ligatures w14:val="standardContextual"/>
             </w:rPr>
           </w:pPr>
-          <w:hyperlink w:anchor="_Toc187163024" w:history="1">
+          <w:hyperlink w:anchor="_Toc187257213" w:history="1">
             <w:r>
               <w:rPr>
                 <w:rStyle w:val="Hipervnculo"/>
@@ -2144,7 +2165,7 @@
                 <w:noProof/>
                 <w:webHidden/>
               </w:rPr>
-              <w:instrText xml:space="preserve"> PAGEREF _Toc187163024 \h </w:instrText>
+              <w:instrText xml:space="preserve"> PAGEREF _Toc187257213 \h </w:instrText>
             </w:r>
             <w:r>
               <w:rPr>
@@ -2164,7 +2185,7 @@
                 <w:noProof/>
                 <w:webHidden/>
               </w:rPr>
-              <w:t>19</w:t>
+              <w:t>20</w:t>
             </w:r>
             <w:r>
               <w:rPr>
@@ -2190,7 +2211,7 @@
               <w14:ligatures w14:val="standardContextual"/>
             </w:rPr>
           </w:pPr>
-          <w:hyperlink w:anchor="_Toc187163025" w:history="1">
+          <w:hyperlink w:anchor="_Toc187257214" w:history="1">
             <w:r>
               <w:rPr>
                 <w:rStyle w:val="Hipervnculo"/>
@@ -2218,7 +2239,7 @@
                 <w:noProof/>
                 <w:webHidden/>
               </w:rPr>
-              <w:instrText xml:space="preserve"> PAGEREF _Toc187163025 \h </w:instrText>
+              <w:instrText xml:space="preserve"> PAGEREF _Toc187257214 \h </w:instrText>
             </w:r>
             <w:r>
               <w:rPr>
@@ -2238,7 +2259,7 @@
                 <w:noProof/>
                 <w:webHidden/>
               </w:rPr>
-              <w:t>19</w:t>
+              <w:t>20</w:t>
             </w:r>
             <w:r>
               <w:rPr>
@@ -2264,7 +2285,7 @@
               <w14:ligatures w14:val="standardContextual"/>
             </w:rPr>
           </w:pPr>
-          <w:hyperlink w:anchor="_Toc187163026" w:history="1">
+          <w:hyperlink w:anchor="_Toc187257215" w:history="1">
             <w:r>
               <w:rPr>
                 <w:rStyle w:val="Hipervnculo"/>
@@ -2292,7 +2313,7 @@
                 <w:noProof/>
                 <w:webHidden/>
               </w:rPr>
-              <w:instrText xml:space="preserve"> PAGEREF _Toc187163026 \h </w:instrText>
+              <w:instrText xml:space="preserve"> PAGEREF _Toc187257215 \h </w:instrText>
             </w:r>
             <w:r>
               <w:rPr>
@@ -2312,7 +2333,7 @@
                 <w:noProof/>
                 <w:webHidden/>
               </w:rPr>
-              <w:t>20</w:t>
+              <w:t>21</w:t>
             </w:r>
             <w:r>
               <w:rPr>
@@ -2338,7 +2359,7 @@
               <w14:ligatures w14:val="standardContextual"/>
             </w:rPr>
           </w:pPr>
-          <w:hyperlink w:anchor="_Toc187163027" w:history="1">
+          <w:hyperlink w:anchor="_Toc187257216" w:history="1">
             <w:r>
               <w:rPr>
                 <w:rStyle w:val="Hipervnculo"/>
@@ -2366,7 +2387,7 @@
                 <w:noProof/>
                 <w:webHidden/>
               </w:rPr>
-              <w:instrText xml:space="preserve"> PAGEREF _Toc187163027 \h </w:instrText>
+              <w:instrText xml:space="preserve"> PAGEREF _Toc187257216 \h </w:instrText>
             </w:r>
             <w:r>
               <w:rPr>
@@ -2386,7 +2407,7 @@
                 <w:noProof/>
                 <w:webHidden/>
               </w:rPr>
-              <w:t>21</w:t>
+              <w:t>22</w:t>
             </w:r>
             <w:r>
               <w:rPr>
@@ -2412,7 +2433,7 @@
               <w14:ligatures w14:val="standardContextual"/>
             </w:rPr>
           </w:pPr>
-          <w:hyperlink w:anchor="_Toc187163028" w:history="1">
+          <w:hyperlink w:anchor="_Toc187257217" w:history="1">
             <w:r>
               <w:rPr>
                 <w:rStyle w:val="Hipervnculo"/>
@@ -2440,7 +2461,7 @@
                 <w:noProof/>
                 <w:webHidden/>
               </w:rPr>
-              <w:instrText xml:space="preserve"> PAGEREF _Toc187163028 \h </w:instrText>
+              <w:instrText xml:space="preserve"> PAGEREF _Toc187257217 \h </w:instrText>
             </w:r>
             <w:r>
               <w:rPr>
@@ -2460,7 +2481,7 @@
                 <w:noProof/>
                 <w:webHidden/>
               </w:rPr>
-              <w:t>21</w:t>
+              <w:t>22</w:t>
             </w:r>
             <w:r>
               <w:rPr>
@@ -2486,7 +2507,7 @@
               <w14:ligatures w14:val="standardContextual"/>
             </w:rPr>
           </w:pPr>
-          <w:hyperlink w:anchor="_Toc187163029" w:history="1">
+          <w:hyperlink w:anchor="_Toc187257218" w:history="1">
             <w:r>
               <w:rPr>
                 <w:rStyle w:val="Hipervnculo"/>
@@ -2514,7 +2535,7 @@
                 <w:noProof/>
                 <w:webHidden/>
               </w:rPr>
-              <w:instrText xml:space="preserve"> PAGEREF _Toc187163029 \h </w:instrText>
+              <w:instrText xml:space="preserve"> PAGEREF _Toc187257218 \h </w:instrText>
             </w:r>
             <w:r>
               <w:rPr>
@@ -2534,7 +2555,7 @@
                 <w:noProof/>
                 <w:webHidden/>
               </w:rPr>
-              <w:t>22</w:t>
+              <w:t>23</w:t>
             </w:r>
             <w:r>
               <w:rPr>
@@ -2560,7 +2581,7 @@
               <w14:ligatures w14:val="standardContextual"/>
             </w:rPr>
           </w:pPr>
-          <w:hyperlink w:anchor="_Toc187163030" w:history="1">
+          <w:hyperlink w:anchor="_Toc187257219" w:history="1">
             <w:r>
               <w:rPr>
                 <w:rStyle w:val="Hipervnculo"/>
@@ -2588,7 +2609,7 @@
                 <w:noProof/>
                 <w:webHidden/>
               </w:rPr>
-              <w:instrText xml:space="preserve"> PAGEREF _Toc187163030 \h </w:instrText>
+              <w:instrText xml:space="preserve"> PAGEREF _Toc187257219 \h </w:instrText>
             </w:r>
             <w:r>
               <w:rPr>
@@ -2608,7 +2629,7 @@
                 <w:noProof/>
                 <w:webHidden/>
               </w:rPr>
-              <w:t>23</w:t>
+              <w:t>24</w:t>
             </w:r>
             <w:r>
               <w:rPr>
@@ -2634,7 +2655,7 @@
               <w14:ligatures w14:val="standardContextual"/>
             </w:rPr>
           </w:pPr>
-          <w:hyperlink w:anchor="_Toc187163031" w:history="1">
+          <w:hyperlink w:anchor="_Toc187257220" w:history="1">
             <w:r>
               <w:rPr>
                 <w:rStyle w:val="Hipervnculo"/>
@@ -2662,7 +2683,7 @@
                 <w:noProof/>
                 <w:webHidden/>
               </w:rPr>
-              <w:instrText xml:space="preserve"> PAGEREF _Toc187163031 \h </w:instrText>
+              <w:instrText xml:space="preserve"> PAGEREF _Toc187257220 \h </w:instrText>
             </w:r>
             <w:r>
               <w:rPr>
@@ -2682,7 +2703,7 @@
                 <w:noProof/>
                 <w:webHidden/>
               </w:rPr>
-              <w:t>23</w:t>
+              <w:t>24</w:t>
             </w:r>
             <w:r>
               <w:rPr>
@@ -2708,7 +2729,7 @@
               <w14:ligatures w14:val="standardContextual"/>
             </w:rPr>
           </w:pPr>
-          <w:hyperlink w:anchor="_Toc187163032" w:history="1">
+          <w:hyperlink w:anchor="_Toc187257221" w:history="1">
             <w:r>
               <w:rPr>
                 <w:rStyle w:val="Hipervnculo"/>
@@ -2736,7 +2757,7 @@
                 <w:noProof/>
                 <w:webHidden/>
               </w:rPr>
-              <w:instrText xml:space="preserve"> PAGEREF _Toc187163032 \h </w:instrText>
+              <w:instrText xml:space="preserve"> PAGEREF _Toc187257221 \h </w:instrText>
             </w:r>
             <w:r>
               <w:rPr>
@@ -2756,7 +2777,7 @@
                 <w:noProof/>
                 <w:webHidden/>
               </w:rPr>
-              <w:t>24</w:t>
+              <w:t>25</w:t>
             </w:r>
             <w:r>
               <w:rPr>
@@ -2782,7 +2803,7 @@
               <w14:ligatures w14:val="standardContextual"/>
             </w:rPr>
           </w:pPr>
-          <w:hyperlink w:anchor="_Toc187163033" w:history="1">
+          <w:hyperlink w:anchor="_Toc187257222" w:history="1">
             <w:r>
               <w:rPr>
                 <w:rStyle w:val="Hipervnculo"/>
@@ -2810,7 +2831,7 @@
                 <w:noProof/>
                 <w:webHidden/>
               </w:rPr>
-              <w:instrText xml:space="preserve"> PAGEREF _Toc187163033 \h </w:instrText>
+              <w:instrText xml:space="preserve"> PAGEREF _Toc187257222 \h </w:instrText>
             </w:r>
             <w:r>
               <w:rPr>
@@ -2856,7 +2877,7 @@
               <w14:ligatures w14:val="standardContextual"/>
             </w:rPr>
           </w:pPr>
-          <w:hyperlink w:anchor="_Toc187163034" w:history="1">
+          <w:hyperlink w:anchor="_Toc187257223" w:history="1">
             <w:r>
               <w:rPr>
                 <w:rStyle w:val="Hipervnculo"/>
@@ -2884,7 +2905,7 @@
                 <w:noProof/>
                 <w:webHidden/>
               </w:rPr>
-              <w:instrText xml:space="preserve"> PAGEREF _Toc187163034 \h </w:instrText>
+              <w:instrText xml:space="preserve"> PAGEREF _Toc187257223 \h </w:instrText>
             </w:r>
             <w:r>
               <w:rPr>
@@ -2930,7 +2951,7 @@
               <w14:ligatures w14:val="standardContextual"/>
             </w:rPr>
           </w:pPr>
-          <w:hyperlink w:anchor="_Toc187163035" w:history="1">
+          <w:hyperlink w:anchor="_Toc187257224" w:history="1">
             <w:r>
               <w:rPr>
                 <w:rStyle w:val="Hipervnculo"/>
@@ -2958,7 +2979,7 @@
                 <w:noProof/>
                 <w:webHidden/>
               </w:rPr>
-              <w:instrText xml:space="preserve"> PAGEREF _Toc187163035 \h </w:instrText>
+              <w:instrText xml:space="preserve"> PAGEREF _Toc187257224 \h </w:instrText>
             </w:r>
             <w:r>
               <w:rPr>
@@ -3040,7 +3061,7 @@
           <w:szCs w:val="28"/>
         </w:rPr>
       </w:pPr>
-      <w:bookmarkStart w:id="1" w:name="_Toc187163002"/>
+      <w:bookmarkStart w:id="1" w:name="_Toc187257191"/>
       <w:r>
         <w:rPr>
           <w:rFonts w:ascii="Arial" w:eastAsia="Microsoft JhengHei" w:hAnsi="Arial" w:cs="Arial"/>
@@ -3065,7 +3086,7 @@
         </w:rPr>
       </w:pPr>
       <w:bookmarkStart w:id="2" w:name="_Toc187146588"/>
-      <w:bookmarkStart w:id="3" w:name="_Toc187163003"/>
+      <w:bookmarkStart w:id="3" w:name="_Toc187257192"/>
       <w:r>
         <w:rPr>
           <w:rFonts w:ascii="Arial" w:eastAsia="Microsoft JhengHei" w:hAnsi="Arial" w:cs="Arial"/>
@@ -3205,6 +3226,25 @@
     </w:p>
     <w:p>
       <w:pPr>
+        <w:rPr>
+          <w:rFonts w:ascii="Arial" w:eastAsia="Microsoft JhengHei" w:hAnsi="Arial" w:cs="Arial"/>
+          <w:color w:val="032348" w:themeColor="accent1" w:themeShade="BF"/>
+          <w:sz w:val="24"/>
+          <w:szCs w:val="24"/>
+        </w:rPr>
+      </w:pPr>
+      <w:bookmarkStart w:id="4" w:name="_Toc187146589"/>
+      <w:r>
+        <w:rPr>
+          <w:rFonts w:ascii="Arial" w:eastAsia="Microsoft JhengHei" w:hAnsi="Arial" w:cs="Arial"/>
+          <w:sz w:val="24"/>
+          <w:szCs w:val="24"/>
+        </w:rPr>
+        <w:br w:type="page"/>
+      </w:r>
+    </w:p>
+    <w:p>
+      <w:pPr>
         <w:pStyle w:val="Ttulo2"/>
         <w:spacing w:line="360" w:lineRule="auto"/>
         <w:jc w:val="center"/>
@@ -3214,15 +3254,43 @@
           <w:szCs w:val="24"/>
         </w:rPr>
       </w:pPr>
-      <w:bookmarkStart w:id="4" w:name="_Toc187146589"/>
-      <w:bookmarkStart w:id="5" w:name="_Toc187163004"/>
-      <w:r>
-        <w:rPr>
-          <w:rFonts w:ascii="Arial" w:eastAsia="Microsoft JhengHei" w:hAnsi="Arial" w:cs="Arial"/>
-          <w:sz w:val="24"/>
-          <w:szCs w:val="24"/>
-        </w:rPr>
-        <w:t>SentinelScan: Advanced Network Scanner and Packet Detection Suite</w:t>
+      <w:bookmarkStart w:id="5" w:name="_Toc187257193"/>
+      <w:proofErr w:type="spellStart"/>
+      <w:r>
+        <w:rPr>
+          <w:rFonts w:ascii="Arial" w:eastAsia="Microsoft JhengHei" w:hAnsi="Arial" w:cs="Arial"/>
+          <w:sz w:val="24"/>
+          <w:szCs w:val="24"/>
+        </w:rPr>
+        <w:lastRenderedPageBreak/>
+        <w:t>SentinelScan</w:t>
+      </w:r>
+      <w:proofErr w:type="spellEnd"/>
+      <w:r>
+        <w:rPr>
+          <w:rFonts w:ascii="Arial" w:eastAsia="Microsoft JhengHei" w:hAnsi="Arial" w:cs="Arial"/>
+          <w:sz w:val="24"/>
+          <w:szCs w:val="24"/>
+        </w:rPr>
+        <w:t xml:space="preserve">: </w:t>
+      </w:r>
+      <w:proofErr w:type="spellStart"/>
+      <w:r>
+        <w:rPr>
+          <w:rFonts w:ascii="Arial" w:eastAsia="Microsoft JhengHei" w:hAnsi="Arial" w:cs="Arial"/>
+          <w:sz w:val="24"/>
+          <w:szCs w:val="24"/>
+        </w:rPr>
+        <w:t>Advanced</w:t>
+      </w:r>
+      <w:proofErr w:type="spellEnd"/>
+      <w:r>
+        <w:rPr>
+          <w:rFonts w:ascii="Arial" w:eastAsia="Microsoft JhengHei" w:hAnsi="Arial" w:cs="Arial"/>
+          <w:sz w:val="24"/>
+          <w:szCs w:val="24"/>
+        </w:rPr>
+        <w:t xml:space="preserve"> Network Scanner and Packet Detection Suite</w:t>
       </w:r>
       <w:bookmarkEnd w:id="4"/>
       <w:bookmarkEnd w:id="5"/>
@@ -3243,16 +3311,7 @@
           <w:sz w:val="24"/>
           <w:szCs w:val="24"/>
         </w:rPr>
-        <w:t xml:space="preserve">La ciberseguridad de redes destaca la importancia de herramientas avanzadas de detección y defensa proactiva, como SentinelScan, en la protección contra una creciente gama de amenazas cibernéticas. La integración de técnicas como olfateo </w:t>
-      </w:r>
-      <w:r>
-        <w:rPr>
-          <w:rFonts w:ascii="Arial" w:eastAsia="Microsoft JhengHei" w:hAnsi="Arial" w:cs="Arial"/>
-          <w:sz w:val="24"/>
-          <w:szCs w:val="24"/>
-        </w:rPr>
-        <w:lastRenderedPageBreak/>
-        <w:t>de paquetes (packet sniffing) y manipulación de paquetes se ha vuelto crucial para la detección temprana de vulnerabilidades y el bloqueo de ataques.</w:t>
+        <w:t>La ciberseguridad de redes destaca la importancia de herramientas avanzadas de detección y defensa proactiva, como SentinelScan, en la protección contra una creciente gama de amenazas cibernéticas. La integración de técnicas como olfateo de paquetes (packet sniffing) y manipulación de paquetes se ha vuelto crucial para la detección temprana de vulnerabilidades y el bloqueo de ataques.</w:t>
       </w:r>
     </w:p>
     <w:p>
@@ -3343,7 +3402,7 @@
         </w:rPr>
       </w:pPr>
       <w:bookmarkStart w:id="6" w:name="_Toc187146590"/>
-      <w:bookmarkStart w:id="7" w:name="_Toc187163005"/>
+      <w:bookmarkStart w:id="7" w:name="_Toc187257194"/>
       <w:r>
         <w:rPr>
           <w:rFonts w:ascii="Arial" w:eastAsia="Microsoft JhengHei" w:hAnsi="Arial" w:cs="Arial"/>
@@ -3498,7 +3557,7 @@
         </w:rPr>
       </w:pPr>
       <w:bookmarkStart w:id="8" w:name="_Toc187146591"/>
-      <w:bookmarkStart w:id="9" w:name="_Toc187163006"/>
+      <w:bookmarkStart w:id="9" w:name="_Toc187257195"/>
       <w:r>
         <w:rPr>
           <w:rFonts w:ascii="Arial" w:eastAsia="Microsoft JhengHei" w:hAnsi="Arial" w:cs="Arial"/>
@@ -3570,6 +3629,25 @@
     </w:p>
     <w:p>
       <w:pPr>
+        <w:rPr>
+          <w:rFonts w:ascii="Arial" w:eastAsia="Microsoft JhengHei" w:hAnsi="Arial" w:cs="Arial"/>
+          <w:color w:val="032348" w:themeColor="accent1" w:themeShade="BF"/>
+          <w:sz w:val="24"/>
+          <w:szCs w:val="24"/>
+        </w:rPr>
+      </w:pPr>
+      <w:bookmarkStart w:id="10" w:name="_Toc187146592"/>
+      <w:r>
+        <w:rPr>
+          <w:rFonts w:ascii="Arial" w:eastAsia="Microsoft JhengHei" w:hAnsi="Arial" w:cs="Arial"/>
+          <w:sz w:val="24"/>
+          <w:szCs w:val="24"/>
+        </w:rPr>
+        <w:br w:type="page"/>
+      </w:r>
+    </w:p>
+    <w:p>
+      <w:pPr>
         <w:pStyle w:val="Ttulo2"/>
         <w:spacing w:line="360" w:lineRule="auto"/>
         <w:jc w:val="center"/>
@@ -3579,15 +3657,77 @@
           <w:szCs w:val="24"/>
         </w:rPr>
       </w:pPr>
-      <w:bookmarkStart w:id="10" w:name="_Toc187146592"/>
-      <w:bookmarkStart w:id="11" w:name="_Toc187163007"/>
-      <w:r>
-        <w:rPr>
-          <w:rFonts w:ascii="Arial" w:eastAsia="Microsoft JhengHei" w:hAnsi="Arial" w:cs="Arial"/>
-          <w:sz w:val="24"/>
-          <w:szCs w:val="24"/>
-        </w:rPr>
-        <w:t>SCAPY- A powerful interactive packet manipulation program</w:t>
+      <w:bookmarkStart w:id="11" w:name="_Toc187257196"/>
+      <w:r>
+        <w:rPr>
+          <w:rFonts w:ascii="Arial" w:eastAsia="Microsoft JhengHei" w:hAnsi="Arial" w:cs="Arial"/>
+          <w:sz w:val="24"/>
+          <w:szCs w:val="24"/>
+        </w:rPr>
+        <w:lastRenderedPageBreak/>
+        <w:t xml:space="preserve">SCAPY- A </w:t>
+      </w:r>
+      <w:proofErr w:type="spellStart"/>
+      <w:r>
+        <w:rPr>
+          <w:rFonts w:ascii="Arial" w:eastAsia="Microsoft JhengHei" w:hAnsi="Arial" w:cs="Arial"/>
+          <w:sz w:val="24"/>
+          <w:szCs w:val="24"/>
+        </w:rPr>
+        <w:t>powerful</w:t>
+      </w:r>
+      <w:r>
+        <w:rPr>
+          <w:rFonts w:ascii="Arial" w:eastAsia="Microsoft JhengHei" w:hAnsi="Arial" w:cs="Arial"/>
+          <w:sz w:val="24"/>
+          <w:szCs w:val="24"/>
+        </w:rPr>
+        <w:t>l</w:t>
+      </w:r>
+      <w:proofErr w:type="spellEnd"/>
+      <w:r>
+        <w:rPr>
+          <w:rFonts w:ascii="Arial" w:eastAsia="Microsoft JhengHei" w:hAnsi="Arial" w:cs="Arial"/>
+          <w:sz w:val="24"/>
+          <w:szCs w:val="24"/>
+        </w:rPr>
+        <w:t xml:space="preserve"> interactive </w:t>
+      </w:r>
+      <w:proofErr w:type="spellStart"/>
+      <w:r>
+        <w:rPr>
+          <w:rFonts w:ascii="Arial" w:eastAsia="Microsoft JhengHei" w:hAnsi="Arial" w:cs="Arial"/>
+          <w:sz w:val="24"/>
+          <w:szCs w:val="24"/>
+        </w:rPr>
+        <w:t>packet</w:t>
+      </w:r>
+      <w:proofErr w:type="spellEnd"/>
+      <w:r>
+        <w:rPr>
+          <w:rFonts w:ascii="Arial" w:eastAsia="Microsoft JhengHei" w:hAnsi="Arial" w:cs="Arial"/>
+          <w:sz w:val="24"/>
+          <w:szCs w:val="24"/>
+        </w:rPr>
+        <w:t xml:space="preserve"> </w:t>
+      </w:r>
+      <w:proofErr w:type="spellStart"/>
+      <w:r>
+        <w:rPr>
+          <w:rFonts w:ascii="Arial" w:eastAsia="Microsoft JhengHei" w:hAnsi="Arial" w:cs="Arial"/>
+          <w:sz w:val="24"/>
+          <w:szCs w:val="24"/>
+        </w:rPr>
+        <w:t>manipulation</w:t>
+      </w:r>
+      <w:proofErr w:type="spellEnd"/>
+      <w:r>
+        <w:rPr>
+          <w:rFonts w:ascii="Arial" w:eastAsia="Microsoft JhengHei" w:hAnsi="Arial" w:cs="Arial"/>
+          <w:sz w:val="24"/>
+          <w:szCs w:val="24"/>
+        </w:rPr>
+        <w:t xml:space="preserve"> program</w:t>
       </w:r>
       <w:bookmarkEnd w:id="10"/>
       <w:bookmarkEnd w:id="11"/>
@@ -3646,7 +3786,6 @@
           <w:sz w:val="24"/>
           <w:szCs w:val="24"/>
         </w:rPr>
-        <w:lastRenderedPageBreak/>
         <w:t>Entre sus puntos fuertes, Scapy destaca por su capacidad para manejar tareas complejas de redes que suelen requerir herramientas dedicadas, como filtrado avanzado, trazado de rutas y pruebas de conectividad. Sin embargo, Scapy tiene un soporte limitado para protocolos más nuevos y enfrenta restricciones de rendimiento cuando se utiliza en redes de gran escala.</w:t>
       </w:r>
     </w:p>
@@ -3681,7 +3820,7 @@
         </w:rPr>
       </w:pPr>
       <w:bookmarkStart w:id="12" w:name="_Toc187146593"/>
-      <w:bookmarkStart w:id="13" w:name="_Toc187163008"/>
+      <w:bookmarkStart w:id="13" w:name="_Toc187257197"/>
       <w:r>
         <w:rPr>
           <w:rFonts w:ascii="Arial" w:eastAsia="Microsoft JhengHei" w:hAnsi="Arial" w:cs="Arial"/>
@@ -3733,7 +3872,7 @@
       <w:pPr>
         <w:pStyle w:val="Ttulo2"/>
         <w:spacing w:line="360" w:lineRule="auto"/>
-        <w:jc w:val="both"/>
+        <w:jc w:val="center"/>
         <w:rPr>
           <w:rFonts w:ascii="Arial" w:eastAsia="Microsoft JhengHei" w:hAnsi="Arial" w:cs="Arial"/>
           <w:sz w:val="24"/>
@@ -3741,7 +3880,7 @@
         </w:rPr>
       </w:pPr>
       <w:bookmarkStart w:id="14" w:name="_Toc187146594"/>
-      <w:bookmarkStart w:id="15" w:name="_Toc187163009"/>
+      <w:bookmarkStart w:id="15" w:name="_Toc187257198"/>
       <w:r>
         <w:rPr>
           <w:rFonts w:ascii="Arial" w:eastAsia="Microsoft JhengHei" w:hAnsi="Arial" w:cs="Arial"/>
@@ -3776,7 +3915,7 @@
       <w:pPr>
         <w:pStyle w:val="Ttulo2"/>
         <w:spacing w:line="360" w:lineRule="auto"/>
-        <w:jc w:val="both"/>
+        <w:jc w:val="center"/>
         <w:rPr>
           <w:rFonts w:ascii="Arial" w:eastAsia="Microsoft JhengHei" w:hAnsi="Arial" w:cs="Arial"/>
           <w:sz w:val="24"/>
@@ -3784,7 +3923,7 @@
         </w:rPr>
       </w:pPr>
       <w:bookmarkStart w:id="16" w:name="_Toc187146595"/>
-      <w:bookmarkStart w:id="17" w:name="_Toc187163010"/>
+      <w:bookmarkStart w:id="17" w:name="_Toc187257199"/>
       <w:r>
         <w:rPr>
           <w:rFonts w:ascii="Arial" w:eastAsia="Microsoft JhengHei" w:hAnsi="Arial" w:cs="Arial"/>
@@ -3939,7 +4078,7 @@
           <w:szCs w:val="28"/>
         </w:rPr>
       </w:pPr>
-      <w:bookmarkStart w:id="18" w:name="_Toc187163011"/>
+      <w:bookmarkStart w:id="18" w:name="_Toc187257200"/>
       <w:r>
         <w:rPr>
           <w:rFonts w:ascii="Arial" w:eastAsia="Microsoft JhengHei" w:hAnsi="Arial" w:cs="Arial"/>
@@ -4024,7 +4163,7 @@
           <w:szCs w:val="28"/>
         </w:rPr>
       </w:pPr>
-      <w:bookmarkStart w:id="19" w:name="_Toc187163012"/>
+      <w:bookmarkStart w:id="19" w:name="_Toc187257201"/>
       <w:r>
         <w:rPr>
           <w:rFonts w:ascii="Arial" w:eastAsia="Microsoft JhengHei" w:hAnsi="Arial" w:cs="Arial"/>
@@ -4113,14 +4252,14 @@
       <w:pPr>
         <w:pStyle w:val="Ttulo2"/>
         <w:spacing w:line="360" w:lineRule="auto"/>
-        <w:jc w:val="both"/>
-        <w:rPr>
-          <w:rFonts w:ascii="Arial" w:eastAsia="Microsoft JhengHei" w:hAnsi="Arial" w:cs="Arial"/>
-          <w:sz w:val="24"/>
-          <w:szCs w:val="24"/>
-        </w:rPr>
-      </w:pPr>
-      <w:bookmarkStart w:id="20" w:name="_Toc187163013"/>
+        <w:jc w:val="center"/>
+        <w:rPr>
+          <w:rFonts w:ascii="Arial" w:eastAsia="Microsoft JhengHei" w:hAnsi="Arial" w:cs="Arial"/>
+          <w:sz w:val="24"/>
+          <w:szCs w:val="24"/>
+        </w:rPr>
+      </w:pPr>
+      <w:bookmarkStart w:id="20" w:name="_Toc187257202"/>
       <w:r>
         <w:rPr>
           <w:rFonts w:ascii="Arial" w:eastAsia="Microsoft JhengHei" w:hAnsi="Arial" w:cs="Arial"/>
@@ -4208,14 +4347,14 @@
       <w:pPr>
         <w:pStyle w:val="Ttulo2"/>
         <w:spacing w:line="360" w:lineRule="auto"/>
-        <w:jc w:val="both"/>
-        <w:rPr>
-          <w:rFonts w:ascii="Arial" w:eastAsia="Microsoft JhengHei" w:hAnsi="Arial" w:cs="Arial"/>
-          <w:sz w:val="24"/>
-          <w:szCs w:val="24"/>
-        </w:rPr>
-      </w:pPr>
-      <w:bookmarkStart w:id="21" w:name="_Toc187163014"/>
+        <w:jc w:val="center"/>
+        <w:rPr>
+          <w:rFonts w:ascii="Arial" w:eastAsia="Microsoft JhengHei" w:hAnsi="Arial" w:cs="Arial"/>
+          <w:sz w:val="24"/>
+          <w:szCs w:val="24"/>
+        </w:rPr>
+      </w:pPr>
+      <w:bookmarkStart w:id="21" w:name="_Toc187257203"/>
       <w:r>
         <w:rPr>
           <w:rFonts w:ascii="Arial" w:eastAsia="Microsoft JhengHei" w:hAnsi="Arial" w:cs="Arial"/>
@@ -4380,14 +4519,14 @@
       <w:pPr>
         <w:pStyle w:val="Ttulo2"/>
         <w:spacing w:line="360" w:lineRule="auto"/>
-        <w:jc w:val="both"/>
-        <w:rPr>
-          <w:rFonts w:ascii="Arial" w:eastAsia="Microsoft JhengHei" w:hAnsi="Arial" w:cs="Arial"/>
-          <w:sz w:val="24"/>
-          <w:szCs w:val="24"/>
-        </w:rPr>
-      </w:pPr>
-      <w:bookmarkStart w:id="22" w:name="_Toc187163015"/>
+        <w:jc w:val="center"/>
+        <w:rPr>
+          <w:rFonts w:ascii="Arial" w:eastAsia="Microsoft JhengHei" w:hAnsi="Arial" w:cs="Arial"/>
+          <w:sz w:val="24"/>
+          <w:szCs w:val="24"/>
+        </w:rPr>
+      </w:pPr>
+      <w:bookmarkStart w:id="22" w:name="_Toc187257204"/>
       <w:r>
         <w:rPr>
           <w:rFonts w:ascii="Arial" w:eastAsia="Microsoft JhengHei" w:hAnsi="Arial" w:cs="Arial"/>
@@ -4486,47 +4625,57 @@
     </w:p>
     <w:p>
       <w:pPr>
+        <w:rPr>
+          <w:rFonts w:ascii="Arial" w:eastAsia="Microsoft JhengHei" w:hAnsi="Arial" w:cs="Arial"/>
+          <w:color w:val="032348" w:themeColor="accent1" w:themeShade="BF"/>
+          <w:sz w:val="24"/>
+          <w:szCs w:val="24"/>
+        </w:rPr>
+      </w:pPr>
+      <w:r>
+        <w:rPr>
+          <w:rFonts w:ascii="Arial" w:eastAsia="Microsoft JhengHei" w:hAnsi="Arial" w:cs="Arial"/>
+          <w:sz w:val="24"/>
+          <w:szCs w:val="24"/>
+        </w:rPr>
+        <w:br w:type="page"/>
+      </w:r>
+    </w:p>
+    <w:p>
+      <w:pPr>
         <w:pStyle w:val="Ttulo2"/>
         <w:spacing w:line="360" w:lineRule="auto"/>
-        <w:jc w:val="both"/>
-        <w:rPr>
-          <w:rFonts w:ascii="Arial" w:eastAsia="Microsoft JhengHei" w:hAnsi="Arial" w:cs="Arial"/>
-          <w:sz w:val="24"/>
-          <w:szCs w:val="24"/>
-        </w:rPr>
-      </w:pPr>
-      <w:bookmarkStart w:id="23" w:name="_Toc187163016"/>
-      <w:r>
-        <w:rPr>
-          <w:rFonts w:ascii="Arial" w:eastAsia="Microsoft JhengHei" w:hAnsi="Arial" w:cs="Arial"/>
-          <w:sz w:val="24"/>
-          <w:szCs w:val="24"/>
-        </w:rPr>
+        <w:jc w:val="center"/>
+        <w:rPr>
+          <w:rFonts w:ascii="Arial" w:eastAsia="Microsoft JhengHei" w:hAnsi="Arial" w:cs="Arial"/>
+          <w:sz w:val="24"/>
+          <w:szCs w:val="24"/>
+        </w:rPr>
+      </w:pPr>
+      <w:bookmarkStart w:id="23" w:name="_Toc187257205"/>
+      <w:r>
+        <w:rPr>
+          <w:rFonts w:ascii="Arial" w:eastAsia="Microsoft JhengHei" w:hAnsi="Arial" w:cs="Arial"/>
+          <w:sz w:val="24"/>
+          <w:szCs w:val="24"/>
+        </w:rPr>
+        <w:lastRenderedPageBreak/>
         <w:t>Definiciones</w:t>
       </w:r>
       <w:bookmarkEnd w:id="23"/>
     </w:p>
     <w:p>
       <w:pPr>
-        <w:spacing w:line="360" w:lineRule="auto"/>
-        <w:jc w:val="both"/>
-        <w:rPr>
-          <w:rFonts w:ascii="Arial" w:eastAsia="Microsoft JhengHei" w:hAnsi="Arial" w:cs="Arial"/>
-        </w:rPr>
-      </w:pPr>
-    </w:p>
-    <w:p>
-      <w:pPr>
         <w:pStyle w:val="Ttulo3"/>
         <w:spacing w:line="360" w:lineRule="auto"/>
-        <w:jc w:val="both"/>
-        <w:rPr>
-          <w:rFonts w:ascii="Arial" w:eastAsia="Microsoft JhengHei" w:hAnsi="Arial" w:cs="Arial"/>
-          <w:sz w:val="24"/>
-          <w:szCs w:val="24"/>
-        </w:rPr>
-      </w:pPr>
-      <w:bookmarkStart w:id="24" w:name="_Toc187163017"/>
+        <w:jc w:val="center"/>
+        <w:rPr>
+          <w:rFonts w:ascii="Arial" w:eastAsia="Microsoft JhengHei" w:hAnsi="Arial" w:cs="Arial"/>
+          <w:sz w:val="24"/>
+          <w:szCs w:val="24"/>
+        </w:rPr>
+      </w:pPr>
+      <w:bookmarkStart w:id="24" w:name="_Toc187257206"/>
       <w:r>
         <w:rPr>
           <w:rFonts w:ascii="Arial" w:eastAsia="Microsoft JhengHei" w:hAnsi="Arial" w:cs="Arial"/>
@@ -4579,7 +4728,6 @@
           <w:sz w:val="24"/>
           <w:szCs w:val="24"/>
         </w:rPr>
-        <w:lastRenderedPageBreak/>
         <w:drawing>
           <wp:inline distT="0" distB="0" distL="0" distR="0" wp14:anchorId="5D26E930" wp14:editId="020090BA">
             <wp:extent cx="5612130" cy="2724785"/>
@@ -4621,14 +4769,14 @@
       <w:pPr>
         <w:pStyle w:val="Ttulo3"/>
         <w:spacing w:line="360" w:lineRule="auto"/>
-        <w:jc w:val="both"/>
-        <w:rPr>
-          <w:rFonts w:ascii="Arial" w:eastAsia="Microsoft JhengHei" w:hAnsi="Arial" w:cs="Arial"/>
-          <w:sz w:val="24"/>
-          <w:szCs w:val="24"/>
-        </w:rPr>
-      </w:pPr>
-      <w:bookmarkStart w:id="25" w:name="_Toc187163018"/>
+        <w:jc w:val="center"/>
+        <w:rPr>
+          <w:rFonts w:ascii="Arial" w:eastAsia="Microsoft JhengHei" w:hAnsi="Arial" w:cs="Arial"/>
+          <w:sz w:val="24"/>
+          <w:szCs w:val="24"/>
+        </w:rPr>
+      </w:pPr>
+      <w:bookmarkStart w:id="25" w:name="_Toc187257207"/>
       <w:r>
         <w:rPr>
           <w:rFonts w:ascii="Arial" w:eastAsia="Microsoft JhengHei" w:hAnsi="Arial" w:cs="Arial"/>
@@ -4733,6 +4881,7 @@
           <w:sz w:val="24"/>
           <w:szCs w:val="24"/>
         </w:rPr>
+        <w:lastRenderedPageBreak/>
         <w:drawing>
           <wp:inline distT="0" distB="0" distL="0" distR="0" wp14:anchorId="7567BC28" wp14:editId="77F97653">
             <wp:extent cx="5612130" cy="1941830"/>
@@ -4774,21 +4923,20 @@
       <w:pPr>
         <w:pStyle w:val="Ttulo3"/>
         <w:spacing w:line="360" w:lineRule="auto"/>
-        <w:jc w:val="both"/>
-        <w:rPr>
-          <w:rFonts w:ascii="Arial" w:eastAsia="Microsoft JhengHei" w:hAnsi="Arial" w:cs="Arial"/>
-          <w:sz w:val="24"/>
-          <w:szCs w:val="24"/>
-        </w:rPr>
-      </w:pPr>
-      <w:bookmarkStart w:id="26" w:name="_Toc187163019"/>
-      <w:r>
-        <w:rPr>
-          <w:rFonts w:ascii="Arial" w:eastAsia="Microsoft JhengHei" w:hAnsi="Arial" w:cs="Arial"/>
-          <w:sz w:val="24"/>
-          <w:szCs w:val="24"/>
-        </w:rPr>
-        <w:lastRenderedPageBreak/>
+        <w:jc w:val="center"/>
+        <w:rPr>
+          <w:rFonts w:ascii="Arial" w:eastAsia="Microsoft JhengHei" w:hAnsi="Arial" w:cs="Arial"/>
+          <w:sz w:val="24"/>
+          <w:szCs w:val="24"/>
+        </w:rPr>
+      </w:pPr>
+      <w:bookmarkStart w:id="26" w:name="_Toc187257208"/>
+      <w:r>
+        <w:rPr>
+          <w:rFonts w:ascii="Arial" w:eastAsia="Microsoft JhengHei" w:hAnsi="Arial" w:cs="Arial"/>
+          <w:sz w:val="24"/>
+          <w:szCs w:val="24"/>
+        </w:rPr>
         <w:t>Le</w:t>
       </w:r>
       <w:r>
@@ -4871,6 +5019,7 @@
       <w:r>
         <w:rPr>
           <w:rFonts w:ascii="Arial" w:eastAsia="Microsoft JhengHei" w:hAnsi="Arial" w:cs="Arial"/>
+          <w:noProof/>
           <w:sz w:val="24"/>
           <w:szCs w:val="24"/>
         </w:rPr>
@@ -4915,14 +5064,14 @@
       <w:pPr>
         <w:pStyle w:val="Ttulo3"/>
         <w:spacing w:line="360" w:lineRule="auto"/>
-        <w:jc w:val="both"/>
-        <w:rPr>
-          <w:rFonts w:ascii="Arial" w:eastAsia="Microsoft JhengHei" w:hAnsi="Arial" w:cs="Arial"/>
-          <w:sz w:val="24"/>
-          <w:szCs w:val="24"/>
-        </w:rPr>
-      </w:pPr>
-      <w:bookmarkStart w:id="27" w:name="_Toc187163020"/>
+        <w:jc w:val="center"/>
+        <w:rPr>
+          <w:rFonts w:ascii="Arial" w:eastAsia="Microsoft JhengHei" w:hAnsi="Arial" w:cs="Arial"/>
+          <w:sz w:val="24"/>
+          <w:szCs w:val="24"/>
+        </w:rPr>
+      </w:pPr>
+      <w:bookmarkStart w:id="27" w:name="_Toc187257209"/>
       <w:r>
         <w:rPr>
           <w:rFonts w:ascii="Arial" w:eastAsia="Microsoft JhengHei" w:hAnsi="Arial" w:cs="Arial"/>
@@ -4974,7 +5123,16 @@
           <w:sz w:val="24"/>
           <w:szCs w:val="24"/>
         </w:rPr>
-        <w:t>Aunque el código es relativamente corto la función es muy importante, pues nuevamente recibe la lista que ya tiene capturados los paquetes y se indica cual es el protocolo que se quiere extraer, para esto nos apoyamos de la función haslayer que contiene Scapy, pues esta función nos permite hacer un filtrado especifico, en este caso por protocolo.</w:t>
+        <w:t xml:space="preserve">Aunque el código es relativamente corto la función es muy importante, pues nuevamente recibe la lista que ya tiene capturados los paquetes y se indica cual es el protocolo que se quiere extraer, para esto nos apoyamos de la función haslayer </w:t>
+      </w:r>
+      <w:r>
+        <w:rPr>
+          <w:rFonts w:ascii="Arial" w:eastAsia="Microsoft JhengHei" w:hAnsi="Arial" w:cs="Arial"/>
+          <w:sz w:val="24"/>
+          <w:szCs w:val="24"/>
+        </w:rPr>
+        <w:lastRenderedPageBreak/>
+        <w:t>que contiene Scapy, pues esta función nos permite hacer un filtrado especifico, en este caso por protocolo.</w:t>
       </w:r>
     </w:p>
     <w:p>
@@ -4993,6 +5151,7 @@
       <w:r>
         <w:rPr>
           <w:rFonts w:ascii="Arial" w:eastAsia="Microsoft JhengHei" w:hAnsi="Arial" w:cs="Arial"/>
+          <w:noProof/>
           <w:sz w:val="24"/>
           <w:szCs w:val="24"/>
         </w:rPr>
@@ -5037,21 +5196,20 @@
       <w:pPr>
         <w:pStyle w:val="Ttulo3"/>
         <w:spacing w:line="360" w:lineRule="auto"/>
-        <w:jc w:val="both"/>
-        <w:rPr>
-          <w:rFonts w:ascii="Arial" w:eastAsia="Microsoft JhengHei" w:hAnsi="Arial" w:cs="Arial"/>
-          <w:sz w:val="24"/>
-          <w:szCs w:val="24"/>
-        </w:rPr>
-      </w:pPr>
-      <w:bookmarkStart w:id="28" w:name="_Toc187163021"/>
-      <w:r>
-        <w:rPr>
-          <w:rFonts w:ascii="Arial" w:eastAsia="Microsoft JhengHei" w:hAnsi="Arial" w:cs="Arial"/>
-          <w:sz w:val="24"/>
-          <w:szCs w:val="24"/>
-        </w:rPr>
-        <w:lastRenderedPageBreak/>
+        <w:jc w:val="center"/>
+        <w:rPr>
+          <w:rFonts w:ascii="Arial" w:eastAsia="Microsoft JhengHei" w:hAnsi="Arial" w:cs="Arial"/>
+          <w:sz w:val="24"/>
+          <w:szCs w:val="24"/>
+        </w:rPr>
+      </w:pPr>
+      <w:bookmarkStart w:id="28" w:name="_Toc187257210"/>
+      <w:r>
+        <w:rPr>
+          <w:rFonts w:ascii="Arial" w:eastAsia="Microsoft JhengHei" w:hAnsi="Arial" w:cs="Arial"/>
+          <w:sz w:val="24"/>
+          <w:szCs w:val="24"/>
+        </w:rPr>
         <w:t>Impresión de los paquetes</w:t>
       </w:r>
       <w:bookmarkEnd w:id="28"/>
@@ -5094,6 +5252,7 @@
       <w:r>
         <w:rPr>
           <w:rFonts w:ascii="Arial" w:eastAsia="Microsoft JhengHei" w:hAnsi="Arial" w:cs="Arial"/>
+          <w:noProof/>
           <w:sz w:val="24"/>
           <w:szCs w:val="24"/>
         </w:rPr>
@@ -5180,9 +5339,11 @@
       <w:r>
         <w:rPr>
           <w:rFonts w:ascii="Arial" w:eastAsia="Microsoft JhengHei" w:hAnsi="Arial" w:cs="Arial"/>
-          <w:sz w:val="24"/>
-          <w:szCs w:val="24"/>
-        </w:rPr>
+          <w:noProof/>
+          <w:sz w:val="24"/>
+          <w:szCs w:val="24"/>
+        </w:rPr>
+        <w:lastRenderedPageBreak/>
         <w:drawing>
           <wp:inline distT="0" distB="0" distL="0" distR="0" wp14:anchorId="3C44B5DD" wp14:editId="6BF89D08">
             <wp:extent cx="5612130" cy="2153920"/>
@@ -5224,14 +5385,14 @@
       <w:pPr>
         <w:pStyle w:val="Ttulo3"/>
         <w:spacing w:line="360" w:lineRule="auto"/>
-        <w:jc w:val="both"/>
-        <w:rPr>
-          <w:rFonts w:ascii="Arial" w:eastAsia="Microsoft JhengHei" w:hAnsi="Arial" w:cs="Arial"/>
-          <w:sz w:val="24"/>
-          <w:szCs w:val="24"/>
-        </w:rPr>
-      </w:pPr>
-      <w:bookmarkStart w:id="29" w:name="_Toc187163022"/>
+        <w:jc w:val="center"/>
+        <w:rPr>
+          <w:rFonts w:ascii="Arial" w:eastAsia="Microsoft JhengHei" w:hAnsi="Arial" w:cs="Arial"/>
+          <w:sz w:val="24"/>
+          <w:szCs w:val="24"/>
+        </w:rPr>
+      </w:pPr>
+      <w:bookmarkStart w:id="29" w:name="_Toc187257211"/>
       <w:r>
         <w:rPr>
           <w:rFonts w:ascii="Arial" w:eastAsia="Microsoft JhengHei" w:hAnsi="Arial" w:cs="Arial"/>
@@ -5280,10 +5441,10 @@
       <w:r>
         <w:rPr>
           <w:rFonts w:ascii="Arial" w:eastAsia="Microsoft JhengHei" w:hAnsi="Arial" w:cs="Arial"/>
-          <w:sz w:val="24"/>
-          <w:szCs w:val="24"/>
-        </w:rPr>
-        <w:lastRenderedPageBreak/>
+          <w:noProof/>
+          <w:sz w:val="24"/>
+          <w:szCs w:val="24"/>
+        </w:rPr>
         <w:drawing>
           <wp:inline distT="0" distB="0" distL="0" distR="0" wp14:anchorId="6256B1F9" wp14:editId="7C4B17DF">
             <wp:extent cx="5612130" cy="1967865"/>
@@ -5325,14 +5486,14 @@
       <w:pPr>
         <w:pStyle w:val="Ttulo2"/>
         <w:spacing w:line="360" w:lineRule="auto"/>
-        <w:jc w:val="both"/>
-        <w:rPr>
-          <w:rFonts w:ascii="Arial" w:eastAsia="Microsoft JhengHei" w:hAnsi="Arial" w:cs="Arial"/>
-          <w:sz w:val="24"/>
-          <w:szCs w:val="24"/>
-        </w:rPr>
-      </w:pPr>
-      <w:bookmarkStart w:id="30" w:name="_Toc187163023"/>
+        <w:jc w:val="center"/>
+        <w:rPr>
+          <w:rFonts w:ascii="Arial" w:eastAsia="Microsoft JhengHei" w:hAnsi="Arial" w:cs="Arial"/>
+          <w:sz w:val="24"/>
+          <w:szCs w:val="24"/>
+        </w:rPr>
+      </w:pPr>
+      <w:bookmarkStart w:id="30" w:name="_Toc187257212"/>
       <w:r>
         <w:rPr>
           <w:rFonts w:ascii="Arial" w:eastAsia="Microsoft JhengHei" w:hAnsi="Arial" w:cs="Arial"/>
@@ -5375,9 +5536,11 @@
       <w:r>
         <w:rPr>
           <w:rFonts w:ascii="Arial" w:eastAsia="Microsoft JhengHei" w:hAnsi="Arial" w:cs="Arial"/>
-          <w:sz w:val="24"/>
-          <w:szCs w:val="24"/>
-        </w:rPr>
+          <w:noProof/>
+          <w:sz w:val="24"/>
+          <w:szCs w:val="24"/>
+        </w:rPr>
+        <w:lastRenderedPageBreak/>
         <w:drawing>
           <wp:inline distT="0" distB="0" distL="0" distR="0" wp14:anchorId="7513B26C" wp14:editId="3E5F61F2">
             <wp:extent cx="5612130" cy="3364230"/>
@@ -5455,10 +5618,10 @@
       <w:r>
         <w:rPr>
           <w:rFonts w:ascii="Arial" w:eastAsia="Microsoft JhengHei" w:hAnsi="Arial" w:cs="Arial"/>
-          <w:sz w:val="24"/>
-          <w:szCs w:val="24"/>
-        </w:rPr>
-        <w:lastRenderedPageBreak/>
+          <w:noProof/>
+          <w:sz w:val="24"/>
+          <w:szCs w:val="24"/>
+        </w:rPr>
         <w:drawing>
           <wp:inline distT="0" distB="0" distL="0" distR="0" wp14:anchorId="2CCD4400" wp14:editId="101A55DF">
             <wp:extent cx="5612130" cy="2251710"/>
@@ -5531,22 +5694,32 @@
           <w:sz w:val="24"/>
           <w:szCs w:val="24"/>
         </w:rPr>
-        <w:t>Por último, para imprimir los paquetes se manda a llamar a la función imprimir, la cual ya recibe los parámetros por el otro archivo, en caso de no detectar protocolos de los que se filtran, únicamente imprime que no se encontró ninguno, para finalmente mostrar cuantos protocolos se encontraron.</w:t>
-      </w:r>
-    </w:p>
-    <w:p>
-      <w:pPr>
-        <w:spacing w:line="360" w:lineRule="auto"/>
-        <w:jc w:val="both"/>
-        <w:rPr>
-          <w:rFonts w:ascii="Arial" w:eastAsia="Microsoft JhengHei" w:hAnsi="Arial" w:cs="Arial"/>
-          <w:sz w:val="24"/>
-          <w:szCs w:val="24"/>
-        </w:rPr>
-      </w:pPr>
-      <w:r>
-        <w:rPr>
-          <w:rFonts w:ascii="Arial" w:eastAsia="Microsoft JhengHei" w:hAnsi="Arial" w:cs="Arial"/>
+        <w:t xml:space="preserve">Por último, para imprimir los paquetes se manda a llamar a la función imprimir, la cual ya recibe los parámetros por el otro archivo, en caso de no detectar protocolos </w:t>
+      </w:r>
+      <w:r>
+        <w:rPr>
+          <w:rFonts w:ascii="Arial" w:eastAsia="Microsoft JhengHei" w:hAnsi="Arial" w:cs="Arial"/>
+          <w:sz w:val="24"/>
+          <w:szCs w:val="24"/>
+        </w:rPr>
+        <w:lastRenderedPageBreak/>
+        <w:t>de los que se filtran, únicamente imprime que no se encontró ninguno, para finalmente mostrar cuantos protocolos se encontraron.</w:t>
+      </w:r>
+    </w:p>
+    <w:p>
+      <w:pPr>
+        <w:spacing w:line="360" w:lineRule="auto"/>
+        <w:jc w:val="both"/>
+        <w:rPr>
+          <w:rFonts w:ascii="Arial" w:eastAsia="Microsoft JhengHei" w:hAnsi="Arial" w:cs="Arial"/>
+          <w:sz w:val="24"/>
+          <w:szCs w:val="24"/>
+        </w:rPr>
+      </w:pPr>
+      <w:r>
+        <w:rPr>
+          <w:rFonts w:ascii="Arial" w:eastAsia="Microsoft JhengHei" w:hAnsi="Arial" w:cs="Arial"/>
+          <w:noProof/>
           <w:sz w:val="24"/>
           <w:szCs w:val="24"/>
         </w:rPr>
@@ -5606,7 +5779,7 @@
           <w:szCs w:val="28"/>
         </w:rPr>
       </w:pPr>
-      <w:bookmarkStart w:id="31" w:name="_Toc187163024"/>
+      <w:bookmarkStart w:id="31" w:name="_Toc187257213"/>
       <w:r>
         <w:rPr>
           <w:rFonts w:ascii="Arial" w:eastAsia="Microsoft JhengHei" w:hAnsi="Arial" w:cs="Arial"/>
@@ -5622,14 +5795,14 @@
       <w:pPr>
         <w:pStyle w:val="Ttulo2"/>
         <w:spacing w:line="360" w:lineRule="auto"/>
-        <w:jc w:val="both"/>
-        <w:rPr>
-          <w:rFonts w:ascii="Arial" w:eastAsia="Microsoft JhengHei" w:hAnsi="Arial" w:cs="Arial"/>
-          <w:sz w:val="24"/>
-          <w:szCs w:val="24"/>
-        </w:rPr>
-      </w:pPr>
-      <w:bookmarkStart w:id="32" w:name="_Toc187163025"/>
+        <w:jc w:val="center"/>
+        <w:rPr>
+          <w:rFonts w:ascii="Arial" w:eastAsia="Microsoft JhengHei" w:hAnsi="Arial" w:cs="Arial"/>
+          <w:sz w:val="24"/>
+          <w:szCs w:val="24"/>
+        </w:rPr>
+      </w:pPr>
+      <w:bookmarkStart w:id="32" w:name="_Toc187257214"/>
       <w:r>
         <w:rPr>
           <w:rFonts w:ascii="Arial" w:eastAsia="Microsoft JhengHei" w:hAnsi="Arial" w:cs="Arial"/>
@@ -5651,6 +5824,7 @@
       <w:r>
         <w:rPr>
           <w:rFonts w:ascii="Arial" w:eastAsia="Microsoft JhengHei" w:hAnsi="Arial" w:cs="Arial"/>
+          <w:noProof/>
         </w:rPr>
         <w:drawing>
           <wp:inline distT="0" distB="0" distL="0" distR="0" wp14:anchorId="4833D013" wp14:editId="06C246A4">
@@ -5708,14 +5882,14 @@
       <w:pPr>
         <w:pStyle w:val="Ttulo2"/>
         <w:spacing w:line="360" w:lineRule="auto"/>
-        <w:jc w:val="both"/>
-        <w:rPr>
-          <w:rFonts w:ascii="Arial" w:eastAsia="Microsoft JhengHei" w:hAnsi="Arial" w:cs="Arial"/>
-          <w:sz w:val="24"/>
-          <w:szCs w:val="24"/>
-        </w:rPr>
-      </w:pPr>
-      <w:bookmarkStart w:id="33" w:name="_Toc187163026"/>
+        <w:jc w:val="center"/>
+        <w:rPr>
+          <w:rFonts w:ascii="Arial" w:eastAsia="Microsoft JhengHei" w:hAnsi="Arial" w:cs="Arial"/>
+          <w:sz w:val="24"/>
+          <w:szCs w:val="24"/>
+        </w:rPr>
+      </w:pPr>
+      <w:bookmarkStart w:id="33" w:name="_Toc187257215"/>
       <w:r>
         <w:rPr>
           <w:rFonts w:ascii="Arial" w:eastAsia="Microsoft JhengHei" w:hAnsi="Arial" w:cs="Arial"/>
@@ -5963,7 +6137,7 @@
           <w:szCs w:val="28"/>
         </w:rPr>
       </w:pPr>
-      <w:bookmarkStart w:id="34" w:name="_Toc187163027"/>
+      <w:bookmarkStart w:id="34" w:name="_Toc187257216"/>
       <w:r>
         <w:rPr>
           <w:rFonts w:ascii="Arial" w:eastAsia="Microsoft JhengHei" w:hAnsi="Arial" w:cs="Arial"/>
@@ -6007,6 +6181,7 @@
       <w:r>
         <w:rPr>
           <w:rFonts w:ascii="Arial" w:eastAsia="Microsoft JhengHei" w:hAnsi="Arial" w:cs="Arial"/>
+          <w:noProof/>
           <w:sz w:val="24"/>
           <w:szCs w:val="24"/>
         </w:rPr>
@@ -6051,14 +6226,14 @@
       <w:pPr>
         <w:pStyle w:val="Ttulo2"/>
         <w:spacing w:line="360" w:lineRule="auto"/>
-        <w:jc w:val="both"/>
-        <w:rPr>
-          <w:rFonts w:ascii="Arial" w:eastAsia="Microsoft JhengHei" w:hAnsi="Arial" w:cs="Arial"/>
-          <w:sz w:val="24"/>
-          <w:szCs w:val="24"/>
-        </w:rPr>
-      </w:pPr>
-      <w:bookmarkStart w:id="35" w:name="_Toc187163028"/>
+        <w:jc w:val="center"/>
+        <w:rPr>
+          <w:rFonts w:ascii="Arial" w:eastAsia="Microsoft JhengHei" w:hAnsi="Arial" w:cs="Arial"/>
+          <w:sz w:val="24"/>
+          <w:szCs w:val="24"/>
+        </w:rPr>
+      </w:pPr>
+      <w:bookmarkStart w:id="35" w:name="_Toc187257217"/>
       <w:r>
         <w:rPr>
           <w:rFonts w:ascii="Arial" w:eastAsia="Microsoft JhengHei" w:hAnsi="Arial" w:cs="Arial"/>
@@ -6082,6 +6257,7 @@
       <w:r>
         <w:rPr>
           <w:rFonts w:ascii="Arial" w:eastAsia="Microsoft JhengHei" w:hAnsi="Arial" w:cs="Arial"/>
+          <w:noProof/>
           <w:sz w:val="24"/>
           <w:szCs w:val="24"/>
         </w:rPr>
@@ -6126,14 +6302,14 @@
       <w:pPr>
         <w:pStyle w:val="Ttulo2"/>
         <w:spacing w:line="360" w:lineRule="auto"/>
-        <w:jc w:val="both"/>
-        <w:rPr>
-          <w:rFonts w:ascii="Arial" w:eastAsia="Microsoft JhengHei" w:hAnsi="Arial" w:cs="Arial"/>
-          <w:sz w:val="24"/>
-          <w:szCs w:val="24"/>
-        </w:rPr>
-      </w:pPr>
-      <w:bookmarkStart w:id="36" w:name="_Toc187163029"/>
+        <w:jc w:val="center"/>
+        <w:rPr>
+          <w:rFonts w:ascii="Arial" w:eastAsia="Microsoft JhengHei" w:hAnsi="Arial" w:cs="Arial"/>
+          <w:sz w:val="24"/>
+          <w:szCs w:val="24"/>
+        </w:rPr>
+      </w:pPr>
+      <w:bookmarkStart w:id="36" w:name="_Toc187257218"/>
       <w:r>
         <w:rPr>
           <w:rFonts w:ascii="Arial" w:eastAsia="Microsoft JhengHei" w:hAnsi="Arial" w:cs="Arial"/>
@@ -6158,6 +6334,7 @@
       <w:r>
         <w:rPr>
           <w:rFonts w:ascii="Arial" w:eastAsia="Microsoft JhengHei" w:hAnsi="Arial" w:cs="Arial"/>
+          <w:noProof/>
           <w:sz w:val="24"/>
           <w:szCs w:val="24"/>
         </w:rPr>
@@ -6211,6 +6388,7 @@
       <w:r>
         <w:rPr>
           <w:rFonts w:ascii="Arial" w:eastAsia="Microsoft JhengHei" w:hAnsi="Arial" w:cs="Arial"/>
+          <w:noProof/>
           <w:sz w:val="24"/>
           <w:szCs w:val="24"/>
         </w:rPr>
@@ -6253,34 +6431,32 @@
     </w:p>
     <w:p>
       <w:pPr>
+        <w:rPr>
+          <w:rFonts w:ascii="Arial" w:eastAsia="Microsoft JhengHei" w:hAnsi="Arial" w:cs="Arial"/>
+          <w:sz w:val="24"/>
+          <w:szCs w:val="24"/>
+        </w:rPr>
+      </w:pPr>
+    </w:p>
+    <w:p>
+      <w:pPr>
         <w:pStyle w:val="Ttulo2"/>
         <w:spacing w:line="360" w:lineRule="auto"/>
-        <w:jc w:val="both"/>
-        <w:rPr>
-          <w:rFonts w:ascii="Arial" w:eastAsia="Microsoft JhengHei" w:hAnsi="Arial" w:cs="Arial"/>
-          <w:sz w:val="24"/>
-          <w:szCs w:val="24"/>
-        </w:rPr>
-      </w:pPr>
-    </w:p>
-    <w:p>
-      <w:pPr>
-        <w:pStyle w:val="Ttulo2"/>
-        <w:spacing w:line="360" w:lineRule="auto"/>
-        <w:jc w:val="both"/>
-        <w:rPr>
-          <w:rFonts w:ascii="Arial" w:eastAsia="Microsoft JhengHei" w:hAnsi="Arial" w:cs="Arial"/>
-          <w:sz w:val="24"/>
-          <w:szCs w:val="24"/>
-        </w:rPr>
-      </w:pPr>
-      <w:bookmarkStart w:id="37" w:name="_Toc187163030"/>
-      <w:r>
-        <w:rPr>
-          <w:rFonts w:ascii="Arial" w:eastAsia="Microsoft JhengHei" w:hAnsi="Arial" w:cs="Arial"/>
-          <w:sz w:val="24"/>
-          <w:szCs w:val="24"/>
-        </w:rPr>
+        <w:jc w:val="center"/>
+        <w:rPr>
+          <w:rFonts w:ascii="Arial" w:eastAsia="Microsoft JhengHei" w:hAnsi="Arial" w:cs="Arial"/>
+          <w:sz w:val="24"/>
+          <w:szCs w:val="24"/>
+        </w:rPr>
+      </w:pPr>
+      <w:bookmarkStart w:id="37" w:name="_Toc187257219"/>
+      <w:r>
+        <w:rPr>
+          <w:rFonts w:ascii="Arial" w:eastAsia="Microsoft JhengHei" w:hAnsi="Arial" w:cs="Arial"/>
+          <w:sz w:val="24"/>
+          <w:szCs w:val="24"/>
+        </w:rPr>
+        <w:lastRenderedPageBreak/>
         <w:t>Impresión de detalles</w:t>
       </w:r>
       <w:bookmarkEnd w:id="37"/>
@@ -6298,6 +6474,7 @@
       <w:r>
         <w:rPr>
           <w:rFonts w:ascii="Arial" w:eastAsia="Microsoft JhengHei" w:hAnsi="Arial" w:cs="Arial"/>
+          <w:noProof/>
           <w:sz w:val="24"/>
           <w:szCs w:val="24"/>
         </w:rPr>
@@ -6340,28 +6517,25 @@
     </w:p>
     <w:p>
       <w:pPr>
+        <w:rPr>
+          <w:rFonts w:ascii="Arial" w:eastAsia="Microsoft JhengHei" w:hAnsi="Arial" w:cs="Arial"/>
+          <w:sz w:val="24"/>
+          <w:szCs w:val="24"/>
+        </w:rPr>
+      </w:pPr>
+    </w:p>
+    <w:p>
+      <w:pPr>
         <w:pStyle w:val="Ttulo2"/>
         <w:spacing w:line="360" w:lineRule="auto"/>
-        <w:jc w:val="both"/>
-        <w:rPr>
-          <w:rFonts w:ascii="Arial" w:eastAsia="Microsoft JhengHei" w:hAnsi="Arial" w:cs="Arial"/>
-          <w:sz w:val="24"/>
-          <w:szCs w:val="24"/>
-        </w:rPr>
-      </w:pPr>
-    </w:p>
-    <w:p>
-      <w:pPr>
-        <w:pStyle w:val="Ttulo2"/>
-        <w:spacing w:line="360" w:lineRule="auto"/>
-        <w:jc w:val="both"/>
-        <w:rPr>
-          <w:rFonts w:ascii="Arial" w:eastAsia="Microsoft JhengHei" w:hAnsi="Arial" w:cs="Arial"/>
-          <w:sz w:val="24"/>
-          <w:szCs w:val="24"/>
-        </w:rPr>
-      </w:pPr>
-      <w:bookmarkStart w:id="38" w:name="_Toc187163031"/>
+        <w:jc w:val="center"/>
+        <w:rPr>
+          <w:rFonts w:ascii="Arial" w:eastAsia="Microsoft JhengHei" w:hAnsi="Arial" w:cs="Arial"/>
+          <w:sz w:val="24"/>
+          <w:szCs w:val="24"/>
+        </w:rPr>
+      </w:pPr>
+      <w:bookmarkStart w:id="38" w:name="_Toc187257220"/>
       <w:r>
         <w:rPr>
           <w:rFonts w:ascii="Arial" w:eastAsia="Microsoft JhengHei" w:hAnsi="Arial" w:cs="Arial"/>
@@ -6374,29 +6548,18 @@
     </w:p>
     <w:p>
       <w:pPr>
-        <w:pStyle w:val="Ttulo2"/>
-        <w:spacing w:line="360" w:lineRule="auto"/>
-        <w:jc w:val="both"/>
-        <w:rPr>
-          <w:rFonts w:ascii="Arial" w:eastAsia="Microsoft JhengHei" w:hAnsi="Arial" w:cs="Arial"/>
-          <w:sz w:val="24"/>
-          <w:szCs w:val="24"/>
-        </w:rPr>
-      </w:pPr>
-    </w:p>
-    <w:p>
-      <w:pPr>
-        <w:spacing w:line="360" w:lineRule="auto"/>
-        <w:jc w:val="both"/>
-        <w:rPr>
-          <w:rFonts w:ascii="Arial" w:eastAsia="Microsoft JhengHei" w:hAnsi="Arial" w:cs="Arial"/>
-          <w:sz w:val="24"/>
-          <w:szCs w:val="24"/>
-        </w:rPr>
-      </w:pPr>
-      <w:r>
-        <w:rPr>
-          <w:rFonts w:ascii="Arial" w:eastAsia="Microsoft JhengHei" w:hAnsi="Arial" w:cs="Arial"/>
+        <w:spacing w:line="360" w:lineRule="auto"/>
+        <w:jc w:val="center"/>
+        <w:rPr>
+          <w:rFonts w:ascii="Arial" w:eastAsia="Microsoft JhengHei" w:hAnsi="Arial" w:cs="Arial"/>
+          <w:sz w:val="24"/>
+          <w:szCs w:val="24"/>
+        </w:rPr>
+      </w:pPr>
+      <w:r>
+        <w:rPr>
+          <w:rFonts w:ascii="Arial" w:eastAsia="Microsoft JhengHei" w:hAnsi="Arial" w:cs="Arial"/>
+          <w:noProof/>
           <w:sz w:val="24"/>
           <w:szCs w:val="24"/>
         </w:rPr>
@@ -6439,34 +6602,32 @@
     </w:p>
     <w:p>
       <w:pPr>
+        <w:rPr>
+          <w:rFonts w:ascii="Arial" w:eastAsia="Microsoft JhengHei" w:hAnsi="Arial" w:cs="Arial"/>
+          <w:sz w:val="24"/>
+          <w:szCs w:val="24"/>
+        </w:rPr>
+      </w:pPr>
+    </w:p>
+    <w:p>
+      <w:pPr>
         <w:pStyle w:val="Ttulo2"/>
         <w:spacing w:line="360" w:lineRule="auto"/>
-        <w:jc w:val="both"/>
-        <w:rPr>
-          <w:rFonts w:ascii="Arial" w:eastAsia="Microsoft JhengHei" w:hAnsi="Arial" w:cs="Arial"/>
-          <w:sz w:val="24"/>
-          <w:szCs w:val="24"/>
-        </w:rPr>
-      </w:pPr>
-    </w:p>
-    <w:p>
-      <w:pPr>
-        <w:pStyle w:val="Ttulo2"/>
-        <w:spacing w:line="360" w:lineRule="auto"/>
-        <w:jc w:val="both"/>
-        <w:rPr>
-          <w:rFonts w:ascii="Arial" w:eastAsia="Microsoft JhengHei" w:hAnsi="Arial" w:cs="Arial"/>
-          <w:sz w:val="24"/>
-          <w:szCs w:val="24"/>
-        </w:rPr>
-      </w:pPr>
-      <w:bookmarkStart w:id="39" w:name="_Toc187163032"/>
-      <w:r>
-        <w:rPr>
-          <w:rFonts w:ascii="Arial" w:eastAsia="Microsoft JhengHei" w:hAnsi="Arial" w:cs="Arial"/>
-          <w:sz w:val="24"/>
-          <w:szCs w:val="24"/>
-        </w:rPr>
+        <w:jc w:val="center"/>
+        <w:rPr>
+          <w:rFonts w:ascii="Arial" w:eastAsia="Microsoft JhengHei" w:hAnsi="Arial" w:cs="Arial"/>
+          <w:sz w:val="24"/>
+          <w:szCs w:val="24"/>
+        </w:rPr>
+      </w:pPr>
+      <w:bookmarkStart w:id="39" w:name="_Toc187257221"/>
+      <w:r>
+        <w:rPr>
+          <w:rFonts w:ascii="Arial" w:eastAsia="Microsoft JhengHei" w:hAnsi="Arial" w:cs="Arial"/>
+          <w:sz w:val="24"/>
+          <w:szCs w:val="24"/>
+        </w:rPr>
+        <w:lastRenderedPageBreak/>
         <w:t>Prueba de exportación</w:t>
       </w:r>
       <w:bookmarkEnd w:id="39"/>
@@ -6484,6 +6645,7 @@
       <w:r>
         <w:rPr>
           <w:rFonts w:ascii="Arial" w:eastAsia="Microsoft JhengHei" w:hAnsi="Arial" w:cs="Arial"/>
+          <w:noProof/>
           <w:sz w:val="24"/>
           <w:szCs w:val="24"/>
         </w:rPr>
@@ -6528,21 +6690,20 @@
       <w:pPr>
         <w:pStyle w:val="Ttulo2"/>
         <w:spacing w:line="360" w:lineRule="auto"/>
-        <w:jc w:val="both"/>
-        <w:rPr>
-          <w:rFonts w:ascii="Arial" w:eastAsia="Microsoft JhengHei" w:hAnsi="Arial" w:cs="Arial"/>
-          <w:sz w:val="24"/>
-          <w:szCs w:val="24"/>
-        </w:rPr>
-      </w:pPr>
-      <w:bookmarkStart w:id="40" w:name="_Toc187163033"/>
-      <w:r>
-        <w:rPr>
-          <w:rFonts w:ascii="Arial" w:eastAsia="Microsoft JhengHei" w:hAnsi="Arial" w:cs="Arial"/>
-          <w:sz w:val="24"/>
-          <w:szCs w:val="24"/>
-        </w:rPr>
-        <w:lastRenderedPageBreak/>
+        <w:jc w:val="center"/>
+        <w:rPr>
+          <w:rFonts w:ascii="Arial" w:eastAsia="Microsoft JhengHei" w:hAnsi="Arial" w:cs="Arial"/>
+          <w:sz w:val="24"/>
+          <w:szCs w:val="24"/>
+        </w:rPr>
+      </w:pPr>
+      <w:bookmarkStart w:id="40" w:name="_Toc187257222"/>
+      <w:r>
+        <w:rPr>
+          <w:rFonts w:ascii="Arial" w:eastAsia="Microsoft JhengHei" w:hAnsi="Arial" w:cs="Arial"/>
+          <w:sz w:val="24"/>
+          <w:szCs w:val="24"/>
+        </w:rPr>
         <w:t>Prueba de captura en Wireshark</w:t>
       </w:r>
       <w:bookmarkEnd w:id="40"/>
@@ -6560,6 +6721,7 @@
       <w:r>
         <w:rPr>
           <w:rFonts w:ascii="Arial" w:eastAsia="Microsoft JhengHei" w:hAnsi="Arial" w:cs="Arial"/>
+          <w:noProof/>
           <w:sz w:val="24"/>
           <w:szCs w:val="24"/>
         </w:rPr>
@@ -6602,25 +6764,6 @@
     </w:p>
     <w:p>
       <w:pPr>
-        <w:spacing w:line="360" w:lineRule="auto"/>
-        <w:jc w:val="both"/>
-        <w:rPr>
-          <w:rFonts w:ascii="Arial" w:eastAsia="Microsoft JhengHei" w:hAnsi="Arial" w:cs="Arial"/>
-          <w:sz w:val="24"/>
-          <w:szCs w:val="24"/>
-        </w:rPr>
-      </w:pPr>
-      <w:r>
-        <w:rPr>
-          <w:rFonts w:ascii="Arial" w:eastAsia="Microsoft JhengHei" w:hAnsi="Arial" w:cs="Arial"/>
-          <w:sz w:val="24"/>
-          <w:szCs w:val="24"/>
-        </w:rPr>
-        <w:br w:type="page"/>
-      </w:r>
-    </w:p>
-    <w:p>
-      <w:pPr>
         <w:pStyle w:val="Ttulo1"/>
         <w:spacing w:line="360" w:lineRule="auto"/>
         <w:jc w:val="center"/>
@@ -6630,7 +6773,7 @@
           <w:szCs w:val="28"/>
         </w:rPr>
       </w:pPr>
-      <w:bookmarkStart w:id="41" w:name="_Toc187163034"/>
+      <w:bookmarkStart w:id="41" w:name="_Toc187257223"/>
       <w:r>
         <w:rPr>
           <w:rFonts w:ascii="Arial" w:eastAsia="Microsoft JhengHei" w:hAnsi="Arial" w:cs="Arial"/>
@@ -6680,7 +6823,7 @@
           <w:szCs w:val="24"/>
         </w:rPr>
       </w:pPr>
-      <w:bookmarkStart w:id="42" w:name="_Toc187163035"/>
+      <w:bookmarkStart w:id="42" w:name="_Toc187257224"/>
       <w:r>
         <w:rPr>
           <w:rFonts w:ascii="Arial" w:eastAsia="Microsoft JhengHei" w:hAnsi="Arial" w:cs="Arial"/>
@@ -6928,7 +7071,7 @@
 </file>
 
 <file path=word/numbering.xml><?xml version="1.0" encoding="utf-8"?>
-<w:numbering xmlns:wpc="http://schemas.microsoft.com/office/word/2010/wordprocessingCanvas" xmlns:cx="http://schemas.microsoft.com/office/drawing/2014/chartex" xmlns:cx1="http://schemas.microsoft.com/office/drawing/2015/9/8/chartex" xmlns:cx2="http://schemas.microsoft.com/office/drawing/2015/10/21/chartex" xmlns:cx3="http://schemas.microsoft.com/office/drawing/2016/5/9/chartex" xmlns:cx4="http://schemas.microsoft.com/office/drawing/2016/5/10/chartex" xmlns:cx5="http://schemas.microsoft.com/office/drawing/2016/5/11/chartex" xmlns:cx6="http://schemas.microsoft.com/office/drawing/2016/5/12/chartex" xmlns:cx7="http://schemas.microsoft.com/office/drawing/2016/5/13/chartex" xmlns:cx8="http://schemas.microsoft.com/office/drawing/2016/5/14/chartex" xmlns:mc="http://schemas.openxmlformats.org/markup-compatibility/2006" xmlns:aink="http://schemas.microsoft.com/office/drawing/2016/ink" xmlns:am3d="http://schemas.microsoft.com/office/drawing/2017/model3d" xmlns:o="urn:schemas-microsoft-com:office:office" xmlns:oel="http://schemas.microsoft.com/office/2019/extlst" xmlns:r="http://schemas.openxmlformats.org/officeDocument/2006/relationships" xmlns:m="http://schemas.openxmlformats.org/officeDocument/2006/math" xmlns:v="urn:schemas-microsoft-com:vml" xmlns:wp14="http://schemas.microsoft.com/office/word/2010/wordprocessingDrawing" xmlns:wp="http://schemas.openxmlformats.org/drawingml/2006/wordprocessingDrawing" xmlns:w10="urn:schemas-microsoft-com:office:word" xmlns:w="http://schemas.openxmlformats.org/wordprocessingml/2006/main" xmlns:w14="http://schemas.microsoft.com/office/word/2010/wordml" xmlns:w15="http://schemas.microsoft.com/office/word/2012/wordml" xmlns:w16cex="http://schemas.microsoft.com/office/word/2018/wordml/cex" xmlns:w16cid="http://schemas.microsoft.com/office/word/2016/wordml/cid" xmlns:w16="http://schemas.microsoft.com/office/word/2018/wordml" xmlns:w16du="http://schemas.microsoft.com/office/word/2023/wordml/word16du" xmlns:w16sdtdh="http://schemas.microsoft.com/office/word/2020/wordml/sdtdatahash" xmlns:w16se="http://schemas.microsoft.com/office/word/2015/wordml/symex" xmlns:wpg="http://schemas.microsoft.com/office/word/2010/wordprocessingGroup" xmlns:wpi="http://schemas.microsoft.com/office/word/2010/wordprocessingInk" xmlns:wne="http://schemas.microsoft.com/office/word/2006/wordml" xmlns:wps="http://schemas.microsoft.com/office/word/2010/wordprocessingShape" mc:Ignorable="w14 w15 w16se w16cid w16 w16cex w16sdtdh w16du wp14">
+<w:numbering xmlns:wpc="http://schemas.microsoft.com/office/word/2010/wordprocessingCanvas" xmlns:cx="http://schemas.microsoft.com/office/drawing/2014/chartex" xmlns:cx1="http://schemas.microsoft.com/office/drawing/2015/9/8/chartex" xmlns:cx2="http://schemas.microsoft.com/office/drawing/2015/10/21/chartex" xmlns:cx3="http://schemas.microsoft.com/office/drawing/2016/5/9/chartex" xmlns:cx4="http://schemas.microsoft.com/office/drawing/2016/5/10/chartex" xmlns:cx5="http://schemas.microsoft.com/office/drawing/2016/5/11/chartex" xmlns:cx6="http://schemas.microsoft.com/office/drawing/2016/5/12/chartex" xmlns:cx7="http://schemas.microsoft.com/office/drawing/2016/5/13/chartex" xmlns:cx8="http://schemas.microsoft.com/office/drawing/2016/5/14/chartex" xmlns:mc="http://schemas.openxmlformats.org/markup-compatibility/2006" xmlns:aink="http://schemas.microsoft.com/office/drawing/2016/ink" xmlns:am3d="http://schemas.microsoft.com/office/drawing/2017/model3d" xmlns:o="urn:schemas-microsoft-com:office:office" xmlns:oel="http://schemas.microsoft.com/office/2019/extlst" xmlns:r="http://schemas.openxmlformats.org/officeDocument/2006/relationships" xmlns:m="http://schemas.openxmlformats.org/officeDocument/2006/math" xmlns:v="urn:schemas-microsoft-com:vml" xmlns:wp14="http://schemas.microsoft.com/office/word/2010/wordprocessingDrawing" xmlns:wp="http://schemas.openxmlformats.org/drawingml/2006/wordprocessingDrawing" xmlns:w10="urn:schemas-microsoft-com:office:word" xmlns:w="http://schemas.openxmlformats.org/wordprocessingml/2006/main" xmlns:w14="http://schemas.microsoft.com/office/word/2010/wordml" xmlns:w15="http://schemas.microsoft.com/office/word/2012/wordml" xmlns:w16cex="http://schemas.microsoft.com/office/word/2018/wordml/cex" xmlns:w16cid="http://schemas.microsoft.com/office/word/2016/wordml/cid" xmlns:w16="http://schemas.microsoft.com/office/word/2018/wordml" xmlns:w16du="http://schemas.microsoft.com/office/word/2023/wordml/word16du" xmlns:w16sdtdh="http://schemas.microsoft.com/office/word/2020/wordml/sdtdatahash" xmlns:w16sdtfl="http://schemas.microsoft.com/office/word/2024/wordml/sdtformatlock" xmlns:w16se="http://schemas.microsoft.com/office/word/2015/wordml/symex" xmlns:wpg="http://schemas.microsoft.com/office/word/2010/wordprocessingGroup" xmlns:wpi="http://schemas.microsoft.com/office/word/2010/wordprocessingInk" xmlns:wne="http://schemas.microsoft.com/office/word/2006/wordml" xmlns:wps="http://schemas.microsoft.com/office/word/2010/wordprocessingShape" mc:Ignorable="w14 w15 w16se w16cid w16 w16cex w16sdtdh w16sdtfl w16du wp14">
   <w:abstractNum w:abstractNumId="0" w15:restartNumberingAfterBreak="0">
     <w:nsid w:val="040B5546"/>
     <w:multiLevelType w:val="multilevel"/>
@@ -7695,7 +7838,7 @@
 </file>
 
 <file path=word/styles.xml><?xml version="1.0" encoding="utf-8"?>
-<w:styles xmlns:mc="http://schemas.openxmlformats.org/markup-compatibility/2006" xmlns:r="http://schemas.openxmlformats.org/officeDocument/2006/relationships" xmlns:w="http://schemas.openxmlformats.org/wordprocessingml/2006/main" xmlns:w14="http://schemas.microsoft.com/office/word/2010/wordml" xmlns:w15="http://schemas.microsoft.com/office/word/2012/wordml" xmlns:w16cex="http://schemas.microsoft.com/office/word/2018/wordml/cex" xmlns:w16cid="http://schemas.microsoft.com/office/word/2016/wordml/cid" xmlns:w16="http://schemas.microsoft.com/office/word/2018/wordml" xmlns:w16du="http://schemas.microsoft.com/office/word/2023/wordml/word16du" xmlns:w16sdtdh="http://schemas.microsoft.com/office/word/2020/wordml/sdtdatahash" xmlns:w16se="http://schemas.microsoft.com/office/word/2015/wordml/symex" mc:Ignorable="w14 w15 w16se w16cid w16 w16cex w16sdtdh w16du">
+<w:styles xmlns:mc="http://schemas.openxmlformats.org/markup-compatibility/2006" xmlns:r="http://schemas.openxmlformats.org/officeDocument/2006/relationships" xmlns:w="http://schemas.openxmlformats.org/wordprocessingml/2006/main" xmlns:w14="http://schemas.microsoft.com/office/word/2010/wordml" xmlns:w15="http://schemas.microsoft.com/office/word/2012/wordml" xmlns:w16cex="http://schemas.microsoft.com/office/word/2018/wordml/cex" xmlns:w16cid="http://schemas.microsoft.com/office/word/2016/wordml/cid" xmlns:w16="http://schemas.microsoft.com/office/word/2018/wordml" xmlns:w16du="http://schemas.microsoft.com/office/word/2023/wordml/word16du" xmlns:w16sdtdh="http://schemas.microsoft.com/office/word/2020/wordml/sdtdatahash" xmlns:w16sdtfl="http://schemas.microsoft.com/office/word/2024/wordml/sdtformatlock" xmlns:w16se="http://schemas.microsoft.com/office/word/2015/wordml/symex" mc:Ignorable="w14 w15 w16se w16cid w16 w16cex w16sdtdh w16sdtfl w16du">
   <w:docDefaults>
     <w:rPrDefault>
       <w:rPr>

</xml_diff>